<commit_message>
Added ERD to document and created project for website
</commit_message>
<xml_diff>
--- a/ISAD 251 Coursework.docx
+++ b/ISAD 251 Coursework.docx
@@ -19,8 +19,95 @@
         </w:rPr>
         <w:t>ISAD 251 Coursework</w:t>
       </w:r>
+    </w:p>
+    <w:p>
+      <w:pPr>
+        <w:jc w:val="center"/>
+        <w:rPr>
+          <w:sz w:val="32"/>
+          <w:szCs w:val="32"/>
+          <w:u w:val="single"/>
+        </w:rPr>
+      </w:pPr>
+    </w:p>
+    <w:p>
+      <w:pPr>
+        <w:rPr>
+          <w:sz w:val="28"/>
+          <w:szCs w:val="28"/>
+        </w:rPr>
+      </w:pPr>
       <w:bookmarkStart w:id="0" w:name="_GoBack"/>
       <w:bookmarkEnd w:id="0"/>
+      <w:r>
+        <w:rPr>
+          <w:noProof/>
+        </w:rPr>
+        <w:drawing>
+          <wp:anchor distT="0" distB="0" distL="114300" distR="114300" simplePos="0" relativeHeight="251658240" behindDoc="1" locked="0" layoutInCell="1" allowOverlap="1" wp14:anchorId="383DACD7" wp14:editId="16D232B2">
+            <wp:simplePos x="0" y="0"/>
+            <wp:positionH relativeFrom="column">
+              <wp:posOffset>-76200</wp:posOffset>
+            </wp:positionH>
+            <wp:positionV relativeFrom="paragraph">
+              <wp:posOffset>1433195</wp:posOffset>
+            </wp:positionV>
+            <wp:extent cx="3570488" cy="3714750"/>
+            <wp:effectExtent l="0" t="0" r="0" b="0"/>
+            <wp:wrapTight wrapText="bothSides">
+              <wp:wrapPolygon edited="0">
+                <wp:start x="0" y="0"/>
+                <wp:lineTo x="0" y="21489"/>
+                <wp:lineTo x="21439" y="21489"/>
+                <wp:lineTo x="21439" y="0"/>
+                <wp:lineTo x="0" y="0"/>
+              </wp:wrapPolygon>
+            </wp:wrapTight>
+            <wp:docPr id="1" name="Picture 1"/>
+            <wp:cNvGraphicFramePr>
+              <a:graphicFrameLocks xmlns:a="http://schemas.openxmlformats.org/drawingml/2006/main" noChangeAspect="1"/>
+            </wp:cNvGraphicFramePr>
+            <a:graphic xmlns:a="http://schemas.openxmlformats.org/drawingml/2006/main">
+              <a:graphicData uri="http://schemas.openxmlformats.org/drawingml/2006/picture">
+                <pic:pic xmlns:pic="http://schemas.openxmlformats.org/drawingml/2006/picture">
+                  <pic:nvPicPr>
+                    <pic:cNvPr id="0" name="Picture 1"/>
+                    <pic:cNvPicPr>
+                      <a:picLocks noChangeAspect="1" noChangeArrowheads="1"/>
+                    </pic:cNvPicPr>
+                  </pic:nvPicPr>
+                  <pic:blipFill>
+                    <a:blip r:embed="rId4">
+                      <a:extLst>
+                        <a:ext uri="{28A0092B-C50C-407E-A947-70E740481C1C}">
+                          <a14:useLocalDpi xmlns:a14="http://schemas.microsoft.com/office/drawing/2010/main" val="0"/>
+                        </a:ext>
+                      </a:extLst>
+                    </a:blip>
+                    <a:srcRect/>
+                    <a:stretch>
+                      <a:fillRect/>
+                    </a:stretch>
+                  </pic:blipFill>
+                  <pic:spPr bwMode="auto">
+                    <a:xfrm>
+                      <a:off x="0" y="0"/>
+                      <a:ext cx="3570488" cy="3714750"/>
+                    </a:xfrm>
+                    <a:prstGeom prst="rect">
+                      <a:avLst/>
+                    </a:prstGeom>
+                    <a:noFill/>
+                    <a:ln>
+                      <a:noFill/>
+                    </a:ln>
+                  </pic:spPr>
+                </pic:pic>
+              </a:graphicData>
+            </a:graphic>
+          </wp:anchor>
+        </w:drawing>
+      </w:r>
     </w:p>
     <w:sectPr>
       <w:pgSz w:w="11906" w:h="16838"/>
@@ -155,6 +242,7 @@
     <w:lsdException w:name="HTML Sample" w:semiHidden="1" w:unhideWhenUsed="1"/>
     <w:lsdException w:name="HTML Typewriter" w:semiHidden="1" w:unhideWhenUsed="1"/>
     <w:lsdException w:name="HTML Variable" w:semiHidden="1" w:unhideWhenUsed="1"/>
+    <w:lsdException w:name="Normal Table" w:semiHidden="1" w:unhideWhenUsed="1"/>
     <w:lsdException w:name="annotation subject" w:semiHidden="1" w:unhideWhenUsed="1"/>
     <w:lsdException w:name="No List" w:semiHidden="1" w:unhideWhenUsed="1"/>
     <w:lsdException w:name="Outline List 1" w:semiHidden="1" w:unhideWhenUsed="1"/>
@@ -200,9 +288,11 @@
     <w:lsdException w:name="Table Subtle 1" w:semiHidden="1" w:unhideWhenUsed="1"/>
     <w:lsdException w:name="Table Subtle 2" w:semiHidden="1" w:unhideWhenUsed="1"/>
     <w:lsdException w:name="Table Web 1" w:semiHidden="1" w:unhideWhenUsed="1"/>
+    <w:lsdException w:name="Table Web 2" w:semiHidden="1" w:unhideWhenUsed="1"/>
     <w:lsdException w:name="Table Web 3" w:semiHidden="1" w:unhideWhenUsed="1"/>
     <w:lsdException w:name="Balloon Text" w:semiHidden="1" w:unhideWhenUsed="1"/>
     <w:lsdException w:name="Table Grid" w:uiPriority="39"/>
+    <w:lsdException w:name="Table Theme" w:semiHidden="1" w:unhideWhenUsed="1"/>
     <w:lsdException w:name="Placeholder Text" w:semiHidden="1"/>
     <w:lsdException w:name="No Spacing" w:uiPriority="1" w:qFormat="1"/>
     <w:lsdException w:name="Light Shading" w:uiPriority="60"/>

</xml_diff>

<commit_message>
Started on peer review write up
</commit_message>
<xml_diff>
--- a/ISAD 251 Coursework.docx
+++ b/ISAD 251 Coursework.docx
@@ -37,20 +37,18 @@
           <w:szCs w:val="28"/>
         </w:rPr>
       </w:pPr>
-      <w:bookmarkStart w:id="0" w:name="_GoBack"/>
-      <w:bookmarkEnd w:id="0"/>
       <w:r>
         <w:rPr>
           <w:noProof/>
         </w:rPr>
         <w:drawing>
-          <wp:anchor distT="0" distB="0" distL="114300" distR="114300" simplePos="0" relativeHeight="251658240" behindDoc="1" locked="0" layoutInCell="1" allowOverlap="1" wp14:anchorId="383DACD7" wp14:editId="16D232B2">
+          <wp:anchor distT="0" distB="0" distL="114300" distR="114300" simplePos="0" relativeHeight="251658240" behindDoc="1" locked="0" layoutInCell="1" allowOverlap="1" wp14:anchorId="383DACD7" wp14:editId="0A749E7B">
             <wp:simplePos x="0" y="0"/>
             <wp:positionH relativeFrom="column">
               <wp:posOffset>-76200</wp:posOffset>
             </wp:positionH>
             <wp:positionV relativeFrom="paragraph">
-              <wp:posOffset>1433195</wp:posOffset>
+              <wp:posOffset>121285</wp:posOffset>
             </wp:positionV>
             <wp:extent cx="3570488" cy="3714750"/>
             <wp:effectExtent l="0" t="0" r="0" b="0"/>
@@ -77,7 +75,7 @@
                     </pic:cNvPicPr>
                   </pic:nvPicPr>
                   <pic:blipFill>
-                    <a:blip r:embed="rId4">
+                    <a:blip r:embed="rId5">
                       <a:extLst>
                         <a:ext uri="{28A0092B-C50C-407E-A947-70E740481C1C}">
                           <a14:useLocalDpi xmlns:a14="http://schemas.microsoft.com/office/drawing/2010/main" val="0"/>
@@ -109,6 +107,209 @@
         </w:drawing>
       </w:r>
     </w:p>
+    <w:p>
+      <w:pPr>
+        <w:rPr>
+          <w:sz w:val="28"/>
+          <w:szCs w:val="28"/>
+        </w:rPr>
+      </w:pPr>
+    </w:p>
+    <w:p>
+      <w:pPr>
+        <w:rPr>
+          <w:sz w:val="28"/>
+          <w:szCs w:val="28"/>
+        </w:rPr>
+      </w:pPr>
+    </w:p>
+    <w:p>
+      <w:pPr>
+        <w:rPr>
+          <w:sz w:val="28"/>
+          <w:szCs w:val="28"/>
+        </w:rPr>
+      </w:pPr>
+    </w:p>
+    <w:p>
+      <w:pPr>
+        <w:rPr>
+          <w:sz w:val="28"/>
+          <w:szCs w:val="28"/>
+        </w:rPr>
+      </w:pPr>
+    </w:p>
+    <w:p>
+      <w:pPr>
+        <w:rPr>
+          <w:sz w:val="28"/>
+          <w:szCs w:val="28"/>
+        </w:rPr>
+      </w:pPr>
+    </w:p>
+    <w:p>
+      <w:pPr>
+        <w:rPr>
+          <w:sz w:val="28"/>
+          <w:szCs w:val="28"/>
+        </w:rPr>
+      </w:pPr>
+    </w:p>
+    <w:p>
+      <w:pPr>
+        <w:rPr>
+          <w:sz w:val="28"/>
+          <w:szCs w:val="28"/>
+        </w:rPr>
+      </w:pPr>
+    </w:p>
+    <w:p>
+      <w:pPr>
+        <w:rPr>
+          <w:sz w:val="28"/>
+          <w:szCs w:val="28"/>
+        </w:rPr>
+      </w:pPr>
+    </w:p>
+    <w:p>
+      <w:pPr>
+        <w:rPr>
+          <w:sz w:val="28"/>
+          <w:szCs w:val="28"/>
+        </w:rPr>
+      </w:pPr>
+    </w:p>
+    <w:p>
+      <w:pPr>
+        <w:rPr>
+          <w:sz w:val="28"/>
+          <w:szCs w:val="28"/>
+        </w:rPr>
+      </w:pPr>
+    </w:p>
+    <w:p>
+      <w:pPr>
+        <w:rPr>
+          <w:sz w:val="28"/>
+          <w:szCs w:val="28"/>
+        </w:rPr>
+      </w:pPr>
+    </w:p>
+    <w:p>
+      <w:pPr>
+        <w:rPr>
+          <w:sz w:val="28"/>
+          <w:szCs w:val="28"/>
+        </w:rPr>
+      </w:pPr>
+    </w:p>
+    <w:p>
+      <w:pPr>
+        <w:rPr>
+          <w:sz w:val="28"/>
+          <w:szCs w:val="28"/>
+          <w:u w:val="single"/>
+        </w:rPr>
+      </w:pPr>
+      <w:r>
+        <w:rPr>
+          <w:sz w:val="28"/>
+          <w:szCs w:val="28"/>
+          <w:u w:val="single"/>
+        </w:rPr>
+        <w:t>Peer Review</w:t>
+      </w:r>
+      <w:r>
+        <w:rPr>
+          <w:sz w:val="28"/>
+          <w:szCs w:val="28"/>
+          <w:u w:val="single"/>
+        </w:rPr>
+        <w:t xml:space="preserve"> Week 13</w:t>
+      </w:r>
+      <w:bookmarkStart w:id="0" w:name="_GoBack"/>
+      <w:bookmarkEnd w:id="0"/>
+    </w:p>
+    <w:p>
+      <w:pPr>
+        <w:pStyle w:val="ListParagraph"/>
+        <w:numPr>
+          <w:ilvl w:val="0"/>
+          <w:numId w:val="1"/>
+        </w:numPr>
+        <w:rPr>
+          <w:sz w:val="28"/>
+          <w:szCs w:val="28"/>
+        </w:rPr>
+      </w:pPr>
+      <w:r>
+        <w:rPr>
+          <w:sz w:val="28"/>
+          <w:szCs w:val="28"/>
+        </w:rPr>
+        <w:t xml:space="preserve">Sophie Turner: </w:t>
+      </w:r>
+    </w:p>
+    <w:p>
+      <w:pPr>
+        <w:pStyle w:val="ListParagraph"/>
+        <w:numPr>
+          <w:ilvl w:val="1"/>
+          <w:numId w:val="1"/>
+        </w:numPr>
+        <w:rPr>
+          <w:sz w:val="28"/>
+          <w:szCs w:val="28"/>
+        </w:rPr>
+      </w:pPr>
+      <w:r>
+        <w:rPr>
+          <w:sz w:val="28"/>
+          <w:szCs w:val="28"/>
+        </w:rPr>
+        <w:t>Mentioned her always on display basket and how it could work when she wanted it full screen</w:t>
+      </w:r>
+    </w:p>
+    <w:p>
+      <w:pPr>
+        <w:pStyle w:val="ListParagraph"/>
+        <w:numPr>
+          <w:ilvl w:val="1"/>
+          <w:numId w:val="1"/>
+        </w:numPr>
+        <w:rPr>
+          <w:sz w:val="28"/>
+          <w:szCs w:val="28"/>
+        </w:rPr>
+      </w:pPr>
+      <w:r>
+        <w:rPr>
+          <w:sz w:val="28"/>
+          <w:szCs w:val="28"/>
+        </w:rPr>
+        <w:t>Said my basket needed a better way of altering the quantity</w:t>
+      </w:r>
+      <w:r>
+        <w:rPr>
+          <w:sz w:val="28"/>
+          <w:szCs w:val="28"/>
+        </w:rPr>
+        <w:t>, mentioned a plus and minus icon on either side</w:t>
+      </w:r>
+    </w:p>
+    <w:p>
+      <w:pPr>
+        <w:pStyle w:val="ListParagraph"/>
+        <w:numPr>
+          <w:ilvl w:val="0"/>
+          <w:numId w:val="1"/>
+        </w:numPr>
+        <w:rPr>
+          <w:sz w:val="28"/>
+          <w:szCs w:val="28"/>
+        </w:rPr>
+      </w:pPr>
+    </w:p>
     <w:sectPr>
       <w:pgSz w:w="11906" w:h="16838"/>
       <w:pgMar w:top="1440" w:right="1440" w:bottom="1440" w:left="1440" w:header="708" w:footer="708" w:gutter="0"/>
@@ -117,6 +318,126 @@
     </w:sectPr>
   </w:body>
 </w:document>
+</file>
+
+<file path=word/numbering.xml><?xml version="1.0" encoding="utf-8"?>
+<w:numbering xmlns:wpc="http://schemas.microsoft.com/office/word/2010/wordprocessingCanvas" xmlns:cx="http://schemas.microsoft.com/office/drawing/2014/chartex" xmlns:cx1="http://schemas.microsoft.com/office/drawing/2015/9/8/chartex" xmlns:cx2="http://schemas.microsoft.com/office/drawing/2015/10/21/chartex" xmlns:cx3="http://schemas.microsoft.com/office/drawing/2016/5/9/chartex" xmlns:cx4="http://schemas.microsoft.com/office/drawing/2016/5/10/chartex" xmlns:cx5="http://schemas.microsoft.com/office/drawing/2016/5/11/chartex" xmlns:cx6="http://schemas.microsoft.com/office/drawing/2016/5/12/chartex" xmlns:cx7="http://schemas.microsoft.com/office/drawing/2016/5/13/chartex" xmlns:cx8="http://schemas.microsoft.com/office/drawing/2016/5/14/chartex" xmlns:mc="http://schemas.openxmlformats.org/markup-compatibility/2006" xmlns:aink="http://schemas.microsoft.com/office/drawing/2016/ink" xmlns:am3d="http://schemas.microsoft.com/office/drawing/2017/model3d" xmlns:o="urn:schemas-microsoft-com:office:office" xmlns:r="http://schemas.openxmlformats.org/officeDocument/2006/relationships" xmlns:m="http://schemas.openxmlformats.org/officeDocument/2006/math" xmlns:v="urn:schemas-microsoft-com:vml" xmlns:wp14="http://schemas.microsoft.com/office/word/2010/wordprocessingDrawing" xmlns:wp="http://schemas.openxmlformats.org/drawingml/2006/wordprocessingDrawing" xmlns:w10="urn:schemas-microsoft-com:office:word" xmlns:w="http://schemas.openxmlformats.org/wordprocessingml/2006/main" xmlns:w14="http://schemas.microsoft.com/office/word/2010/wordml" xmlns:w15="http://schemas.microsoft.com/office/word/2012/wordml" xmlns:w16cid="http://schemas.microsoft.com/office/word/2016/wordml/cid" xmlns:w16se="http://schemas.microsoft.com/office/word/2015/wordml/symex" xmlns:wpg="http://schemas.microsoft.com/office/word/2010/wordprocessingGroup" xmlns:wpi="http://schemas.microsoft.com/office/word/2010/wordprocessingInk" xmlns:wne="http://schemas.microsoft.com/office/word/2006/wordml" xmlns:wps="http://schemas.microsoft.com/office/word/2010/wordprocessingShape" mc:Ignorable="w14 w15 w16se w16cid wp14">
+  <w:abstractNum w:abstractNumId="0" w15:restartNumberingAfterBreak="0">
+    <w:nsid w:val="13EB4084"/>
+    <w:multiLevelType w:val="hybridMultilevel"/>
+    <w:tmpl w:val="2830169E"/>
+    <w:lvl w:ilvl="0" w:tplc="B420BD6C">
+      <w:numFmt w:val="bullet"/>
+      <w:lvlText w:val="-"/>
+      <w:lvlJc w:val="left"/>
+      <w:pPr>
+        <w:ind w:left="720" w:hanging="360"/>
+      </w:pPr>
+      <w:rPr>
+        <w:rFonts w:ascii="Calibri" w:eastAsiaTheme="minorHAnsi" w:hAnsi="Calibri" w:cs="Calibri" w:hint="default"/>
+      </w:rPr>
+    </w:lvl>
+    <w:lvl w:ilvl="1" w:tplc="08090003">
+      <w:start w:val="1"/>
+      <w:numFmt w:val="bullet"/>
+      <w:lvlText w:val="o"/>
+      <w:lvlJc w:val="left"/>
+      <w:pPr>
+        <w:ind w:left="1440" w:hanging="360"/>
+      </w:pPr>
+      <w:rPr>
+        <w:rFonts w:ascii="Courier New" w:hAnsi="Courier New" w:cs="Courier New" w:hint="default"/>
+      </w:rPr>
+    </w:lvl>
+    <w:lvl w:ilvl="2" w:tplc="08090005" w:tentative="1">
+      <w:start w:val="1"/>
+      <w:numFmt w:val="bullet"/>
+      <w:lvlText w:val=""/>
+      <w:lvlJc w:val="left"/>
+      <w:pPr>
+        <w:ind w:left="2160" w:hanging="360"/>
+      </w:pPr>
+      <w:rPr>
+        <w:rFonts w:ascii="Wingdings" w:hAnsi="Wingdings" w:hint="default"/>
+      </w:rPr>
+    </w:lvl>
+    <w:lvl w:ilvl="3" w:tplc="08090001" w:tentative="1">
+      <w:start w:val="1"/>
+      <w:numFmt w:val="bullet"/>
+      <w:lvlText w:val=""/>
+      <w:lvlJc w:val="left"/>
+      <w:pPr>
+        <w:ind w:left="2880" w:hanging="360"/>
+      </w:pPr>
+      <w:rPr>
+        <w:rFonts w:ascii="Symbol" w:hAnsi="Symbol" w:hint="default"/>
+      </w:rPr>
+    </w:lvl>
+    <w:lvl w:ilvl="4" w:tplc="08090003" w:tentative="1">
+      <w:start w:val="1"/>
+      <w:numFmt w:val="bullet"/>
+      <w:lvlText w:val="o"/>
+      <w:lvlJc w:val="left"/>
+      <w:pPr>
+        <w:ind w:left="3600" w:hanging="360"/>
+      </w:pPr>
+      <w:rPr>
+        <w:rFonts w:ascii="Courier New" w:hAnsi="Courier New" w:cs="Courier New" w:hint="default"/>
+      </w:rPr>
+    </w:lvl>
+    <w:lvl w:ilvl="5" w:tplc="08090005" w:tentative="1">
+      <w:start w:val="1"/>
+      <w:numFmt w:val="bullet"/>
+      <w:lvlText w:val=""/>
+      <w:lvlJc w:val="left"/>
+      <w:pPr>
+        <w:ind w:left="4320" w:hanging="360"/>
+      </w:pPr>
+      <w:rPr>
+        <w:rFonts w:ascii="Wingdings" w:hAnsi="Wingdings" w:hint="default"/>
+      </w:rPr>
+    </w:lvl>
+    <w:lvl w:ilvl="6" w:tplc="08090001" w:tentative="1">
+      <w:start w:val="1"/>
+      <w:numFmt w:val="bullet"/>
+      <w:lvlText w:val=""/>
+      <w:lvlJc w:val="left"/>
+      <w:pPr>
+        <w:ind w:left="5040" w:hanging="360"/>
+      </w:pPr>
+      <w:rPr>
+        <w:rFonts w:ascii="Symbol" w:hAnsi="Symbol" w:hint="default"/>
+      </w:rPr>
+    </w:lvl>
+    <w:lvl w:ilvl="7" w:tplc="08090003" w:tentative="1">
+      <w:start w:val="1"/>
+      <w:numFmt w:val="bullet"/>
+      <w:lvlText w:val="o"/>
+      <w:lvlJc w:val="left"/>
+      <w:pPr>
+        <w:ind w:left="5760" w:hanging="360"/>
+      </w:pPr>
+      <w:rPr>
+        <w:rFonts w:ascii="Courier New" w:hAnsi="Courier New" w:cs="Courier New" w:hint="default"/>
+      </w:rPr>
+    </w:lvl>
+    <w:lvl w:ilvl="8" w:tplc="08090005" w:tentative="1">
+      <w:start w:val="1"/>
+      <w:numFmt w:val="bullet"/>
+      <w:lvlText w:val=""/>
+      <w:lvlJc w:val="left"/>
+      <w:pPr>
+        <w:ind w:left="6480" w:hanging="360"/>
+      </w:pPr>
+      <w:rPr>
+        <w:rFonts w:ascii="Wingdings" w:hAnsi="Wingdings" w:hint="default"/>
+      </w:rPr>
+    </w:lvl>
+  </w:abstractNum>
+  <w:num w:numId="1">
+    <w:abstractNumId w:val="0"/>
+  </w:num>
+</w:numbering>
 </file>
 
 <file path=word/styles.xml><?xml version="1.0" encoding="utf-8"?>
@@ -546,6 +867,17 @@
     <w:semiHidden/>
     <w:unhideWhenUsed/>
   </w:style>
+  <w:style w:type="paragraph" w:styleId="ListParagraph">
+    <w:name w:val="List Paragraph"/>
+    <w:basedOn w:val="Normal"/>
+    <w:uiPriority w:val="34"/>
+    <w:qFormat/>
+    <w:rsid w:val="00A26B60"/>
+    <w:pPr>
+      <w:ind w:left="720"/>
+      <w:contextualSpacing/>
+    </w:pPr>
+  </w:style>
 </w:styles>
 </file>
 

</xml_diff>

<commit_message>
Updated the SQL file
</commit_message>
<xml_diff>
--- a/ISAD 251 Coursework.docx
+++ b/ISAD 251 Coursework.docx
@@ -202,33 +202,115 @@
           <w:szCs w:val="28"/>
         </w:rPr>
       </w:pPr>
-    </w:p>
-    <w:p>
-      <w:pPr>
-        <w:rPr>
-          <w:sz w:val="28"/>
-          <w:szCs w:val="28"/>
-          <w:u w:val="single"/>
-        </w:rPr>
-      </w:pPr>
-      <w:r>
-        <w:rPr>
-          <w:sz w:val="28"/>
-          <w:szCs w:val="28"/>
-          <w:u w:val="single"/>
-        </w:rPr>
-        <w:t>Peer Review</w:t>
-      </w:r>
-      <w:r>
-        <w:rPr>
-          <w:sz w:val="28"/>
-          <w:szCs w:val="28"/>
-          <w:u w:val="single"/>
-        </w:rPr>
-        <w:t xml:space="preserve"> Week 13</w:t>
+      <w:r>
+        <w:rPr>
+          <w:sz w:val="28"/>
+          <w:szCs w:val="28"/>
+        </w:rPr>
+        <w:t>In prep</w:t>
+      </w:r>
+      <w:r>
+        <w:rPr>
+          <w:sz w:val="28"/>
+          <w:szCs w:val="28"/>
+        </w:rPr>
+        <w:t xml:space="preserve"> (ORDER), </w:t>
+      </w:r>
+      <w:r>
+        <w:rPr>
+          <w:sz w:val="28"/>
+          <w:szCs w:val="28"/>
+        </w:rPr>
+        <w:t>Stock no.</w:t>
+      </w:r>
+      <w:r>
+        <w:rPr>
+          <w:sz w:val="28"/>
+          <w:szCs w:val="28"/>
+        </w:rPr>
+        <w:t xml:space="preserve"> (PRODUCT)</w:t>
+      </w:r>
+    </w:p>
+    <w:p>
+      <w:pPr>
+        <w:rPr>
+          <w:sz w:val="28"/>
+          <w:szCs w:val="28"/>
+        </w:rPr>
+      </w:pPr>
+      <w:r>
+        <w:rPr>
+          <w:sz w:val="28"/>
+          <w:szCs w:val="28"/>
+        </w:rPr>
+        <w:t>Make sure I state that I don’t need a User ID and it’s for future expansion</w:t>
+      </w:r>
+    </w:p>
+    <w:p>
+      <w:pPr>
+        <w:rPr>
+          <w:sz w:val="28"/>
+          <w:szCs w:val="28"/>
+        </w:rPr>
+      </w:pPr>
+      <w:r>
+        <w:rPr>
+          <w:sz w:val="28"/>
+          <w:szCs w:val="28"/>
+        </w:rPr>
+        <w:t>A total price in ORDER for if prices get changed during the day? I can probably talk that away.</w:t>
       </w:r>
       <w:bookmarkStart w:id="0" w:name="_GoBack"/>
       <w:bookmarkEnd w:id="0"/>
+    </w:p>
+    <w:p>
+      <w:pPr>
+        <w:rPr>
+          <w:sz w:val="28"/>
+          <w:szCs w:val="28"/>
+        </w:rPr>
+      </w:pPr>
+    </w:p>
+    <w:p>
+      <w:pPr>
+        <w:rPr>
+          <w:sz w:val="28"/>
+          <w:szCs w:val="28"/>
+        </w:rPr>
+      </w:pPr>
+    </w:p>
+    <w:p>
+      <w:pPr>
+        <w:rPr>
+          <w:sz w:val="28"/>
+          <w:szCs w:val="28"/>
+        </w:rPr>
+      </w:pPr>
+    </w:p>
+    <w:p>
+      <w:pPr>
+        <w:rPr>
+          <w:sz w:val="28"/>
+          <w:szCs w:val="28"/>
+          <w:u w:val="single"/>
+        </w:rPr>
+      </w:pPr>
+      <w:r>
+        <w:rPr>
+          <w:sz w:val="28"/>
+          <w:szCs w:val="28"/>
+          <w:u w:val="single"/>
+        </w:rPr>
+        <w:t>Peer Review</w:t>
+      </w:r>
+      <w:r>
+        <w:rPr>
+          <w:sz w:val="28"/>
+          <w:szCs w:val="28"/>
+          <w:u w:val="single"/>
+        </w:rPr>
+        <w:t xml:space="preserve"> Week 13</w:t>
+      </w:r>
     </w:p>
     <w:p>
       <w:pPr>
@@ -457,7 +539,7 @@
       </w:pPr>
     </w:pPrDefault>
   </w:docDefaults>
-  <w:latentStyles w:defLockedState="0" w:defUIPriority="99" w:defSemiHidden="0" w:defUnhideWhenUsed="0" w:defQFormat="0" w:count="377">
+  <w:latentStyles w:defLockedState="0" w:defUIPriority="99" w:defSemiHidden="0" w:defUnhideWhenUsed="0" w:defQFormat="0" w:count="376">
     <w:lsdException w:name="Normal" w:uiPriority="0" w:qFormat="1"/>
     <w:lsdException w:name="heading 1" w:uiPriority="9" w:qFormat="1"/>
     <w:lsdException w:name="heading 2" w:semiHidden="1" w:uiPriority="9" w:unhideWhenUsed="1" w:qFormat="1"/>
@@ -834,7 +916,6 @@
     <w:lsdException w:name="Hashtag" w:semiHidden="1" w:unhideWhenUsed="1"/>
     <w:lsdException w:name="Unresolved Mention" w:semiHidden="1" w:unhideWhenUsed="1"/>
     <w:lsdException w:name="Smart Link" w:semiHidden="1" w:unhideWhenUsed="1"/>
-    <w:lsdException w:name="Smart Link Error" w:semiHidden="1" w:unhideWhenUsed="1"/>
   </w:latentStyles>
   <w:style w:type="paragraph" w:default="1" w:styleId="Normal">
     <w:name w:val="Normal"/>

</xml_diff>

<commit_message>
Moved the API into the repo, made some small changes to the main project
</commit_message>
<xml_diff>
--- a/ISAD 251 Coursework.docx
+++ b/ISAD 251 Coursework.docx
@@ -17,18 +17,62 @@
           <w:szCs w:val="32"/>
           <w:u w:val="single"/>
         </w:rPr>
-        <w:t>ISAD 251 Coursework</w:t>
-      </w:r>
-    </w:p>
-    <w:p>
-      <w:pPr>
-        <w:jc w:val="center"/>
+        <w:t xml:space="preserve">ISAD 251 </w:t>
+      </w:r>
+      <w:r>
         <w:rPr>
           <w:sz w:val="32"/>
           <w:szCs w:val="32"/>
           <w:u w:val="single"/>
         </w:rPr>
-      </w:pPr>
+        <w:t>Application Design Document</w:t>
+      </w:r>
+    </w:p>
+    <w:p>
+      <w:pPr>
+        <w:jc w:val="center"/>
+        <w:rPr>
+          <w:sz w:val="32"/>
+          <w:szCs w:val="32"/>
+          <w:u w:val="single"/>
+        </w:rPr>
+      </w:pPr>
+    </w:p>
+    <w:p>
+      <w:pPr>
+        <w:rPr>
+          <w:sz w:val="28"/>
+          <w:szCs w:val="28"/>
+        </w:rPr>
+      </w:pPr>
+      <w:r>
+        <w:rPr>
+          <w:sz w:val="28"/>
+          <w:szCs w:val="28"/>
+        </w:rPr>
+        <w:t xml:space="preserve">Initial </w:t>
+      </w:r>
+      <w:r>
+        <w:rPr>
+          <w:sz w:val="28"/>
+          <w:szCs w:val="28"/>
+        </w:rPr>
+        <w:t>Storyboard</w:t>
+      </w:r>
+      <w:r>
+        <w:rPr>
+          <w:sz w:val="28"/>
+          <w:szCs w:val="28"/>
+        </w:rPr>
+        <w:t xml:space="preserve"> (Customer section)</w:t>
+      </w:r>
+      <w:r>
+        <w:rPr>
+          <w:sz w:val="28"/>
+          <w:szCs w:val="28"/>
+        </w:rPr>
+        <w:t>:</w:t>
+      </w:r>
     </w:p>
     <w:p>
       <w:pPr>
@@ -40,28 +84,14 @@
       <w:r>
         <w:rPr>
           <w:noProof/>
+          <w:sz w:val="28"/>
+          <w:szCs w:val="28"/>
         </w:rPr>
         <w:drawing>
-          <wp:anchor distT="0" distB="0" distL="114300" distR="114300" simplePos="0" relativeHeight="251658240" behindDoc="1" locked="0" layoutInCell="1" allowOverlap="1" wp14:anchorId="383DACD7" wp14:editId="0A749E7B">
-            <wp:simplePos x="0" y="0"/>
-            <wp:positionH relativeFrom="column">
-              <wp:posOffset>-76200</wp:posOffset>
-            </wp:positionH>
-            <wp:positionV relativeFrom="paragraph">
-              <wp:posOffset>121285</wp:posOffset>
-            </wp:positionV>
-            <wp:extent cx="3570488" cy="3714750"/>
-            <wp:effectExtent l="0" t="0" r="0" b="0"/>
-            <wp:wrapTight wrapText="bothSides">
-              <wp:wrapPolygon edited="0">
-                <wp:start x="0" y="0"/>
-                <wp:lineTo x="0" y="21489"/>
-                <wp:lineTo x="21439" y="21489"/>
-                <wp:lineTo x="21439" y="0"/>
-                <wp:lineTo x="0" y="0"/>
-              </wp:wrapPolygon>
-            </wp:wrapTight>
-            <wp:docPr id="1" name="Picture 1"/>
+          <wp:inline distT="0" distB="0" distL="0" distR="0" wp14:anchorId="1874F3EA" wp14:editId="1EAAF6AB">
+            <wp:extent cx="5724525" cy="7705725"/>
+            <wp:effectExtent l="0" t="0" r="9525" b="9525"/>
+            <wp:docPr id="2" name="Picture 2"/>
             <wp:cNvGraphicFramePr>
               <a:graphicFrameLocks xmlns:a="http://schemas.openxmlformats.org/drawingml/2006/main" noChangeAspect="1"/>
             </wp:cNvGraphicFramePr>
@@ -75,7 +105,7 @@
                     </pic:cNvPicPr>
                   </pic:nvPicPr>
                   <pic:blipFill>
-                    <a:blip r:embed="rId5">
+                    <a:blip r:embed="rId7" cstate="print">
                       <a:extLst>
                         <a:ext uri="{28A0092B-C50C-407E-A947-70E740481C1C}">
                           <a14:useLocalDpi xmlns:a14="http://schemas.microsoft.com/office/drawing/2010/main" val="0"/>
@@ -90,7 +120,362 @@
                   <pic:spPr bwMode="auto">
                     <a:xfrm>
                       <a:off x="0" y="0"/>
-                      <a:ext cx="3570488" cy="3714750"/>
+                      <a:ext cx="5724525" cy="7705725"/>
+                    </a:xfrm>
+                    <a:prstGeom prst="rect">
+                      <a:avLst/>
+                    </a:prstGeom>
+                    <a:noFill/>
+                    <a:ln>
+                      <a:noFill/>
+                    </a:ln>
+                  </pic:spPr>
+                </pic:pic>
+              </a:graphicData>
+            </a:graphic>
+          </wp:inline>
+        </w:drawing>
+      </w:r>
+    </w:p>
+    <w:p>
+      <w:pPr>
+        <w:rPr>
+          <w:sz w:val="28"/>
+          <w:szCs w:val="28"/>
+        </w:rPr>
+      </w:pPr>
+      <w:r>
+        <w:rPr>
+          <w:sz w:val="28"/>
+          <w:szCs w:val="28"/>
+        </w:rPr>
+        <w:lastRenderedPageBreak/>
+        <w:t>Initial Storyboard (Admin section):</w:t>
+      </w:r>
+    </w:p>
+    <w:p>
+      <w:pPr>
+        <w:rPr>
+          <w:sz w:val="28"/>
+          <w:szCs w:val="28"/>
+        </w:rPr>
+      </w:pPr>
+      <w:r>
+        <w:rPr>
+          <w:noProof/>
+          <w:sz w:val="28"/>
+          <w:szCs w:val="28"/>
+        </w:rPr>
+        <w:drawing>
+          <wp:inline distT="0" distB="0" distL="0" distR="0" wp14:anchorId="61533658" wp14:editId="066F27FC">
+            <wp:extent cx="5724525" cy="7800975"/>
+            <wp:effectExtent l="0" t="0" r="9525" b="9525"/>
+            <wp:docPr id="3" name="Picture 3"/>
+            <wp:cNvGraphicFramePr>
+              <a:graphicFrameLocks xmlns:a="http://schemas.openxmlformats.org/drawingml/2006/main" noChangeAspect="1"/>
+            </wp:cNvGraphicFramePr>
+            <a:graphic xmlns:a="http://schemas.openxmlformats.org/drawingml/2006/main">
+              <a:graphicData uri="http://schemas.openxmlformats.org/drawingml/2006/picture">
+                <pic:pic xmlns:pic="http://schemas.openxmlformats.org/drawingml/2006/picture">
+                  <pic:nvPicPr>
+                    <pic:cNvPr id="0" name="Picture 2"/>
+                    <pic:cNvPicPr>
+                      <a:picLocks noChangeAspect="1" noChangeArrowheads="1"/>
+                    </pic:cNvPicPr>
+                  </pic:nvPicPr>
+                  <pic:blipFill>
+                    <a:blip r:embed="rId8" cstate="print">
+                      <a:extLst>
+                        <a:ext uri="{28A0092B-C50C-407E-A947-70E740481C1C}">
+                          <a14:useLocalDpi xmlns:a14="http://schemas.microsoft.com/office/drawing/2010/main" val="0"/>
+                        </a:ext>
+                      </a:extLst>
+                    </a:blip>
+                    <a:srcRect/>
+                    <a:stretch>
+                      <a:fillRect/>
+                    </a:stretch>
+                  </pic:blipFill>
+                  <pic:spPr bwMode="auto">
+                    <a:xfrm>
+                      <a:off x="0" y="0"/>
+                      <a:ext cx="5724525" cy="7800975"/>
+                    </a:xfrm>
+                    <a:prstGeom prst="rect">
+                      <a:avLst/>
+                    </a:prstGeom>
+                    <a:noFill/>
+                    <a:ln>
+                      <a:noFill/>
+                    </a:ln>
+                  </pic:spPr>
+                </pic:pic>
+              </a:graphicData>
+            </a:graphic>
+          </wp:inline>
+        </w:drawing>
+      </w:r>
+    </w:p>
+    <w:p>
+      <w:pPr>
+        <w:rPr>
+          <w:sz w:val="28"/>
+          <w:szCs w:val="28"/>
+        </w:rPr>
+      </w:pPr>
+    </w:p>
+    <w:p>
+      <w:pPr>
+        <w:rPr>
+          <w:sz w:val="28"/>
+          <w:szCs w:val="28"/>
+        </w:rPr>
+      </w:pPr>
+    </w:p>
+    <w:p>
+      <w:pPr>
+        <w:rPr>
+          <w:sz w:val="28"/>
+          <w:szCs w:val="28"/>
+        </w:rPr>
+      </w:pPr>
+      <w:r>
+        <w:rPr>
+          <w:noProof/>
+          <w:sz w:val="28"/>
+          <w:szCs w:val="28"/>
+        </w:rPr>
+        <w:lastRenderedPageBreak/>
+        <w:drawing>
+          <wp:anchor distT="0" distB="0" distL="114300" distR="114300" simplePos="0" relativeHeight="251659264" behindDoc="1" locked="0" layoutInCell="1" allowOverlap="1" wp14:anchorId="039EA4F6" wp14:editId="475726F7">
+            <wp:simplePos x="0" y="0"/>
+            <wp:positionH relativeFrom="column">
+              <wp:posOffset>-581025</wp:posOffset>
+            </wp:positionH>
+            <wp:positionV relativeFrom="paragraph">
+              <wp:posOffset>361950</wp:posOffset>
+            </wp:positionV>
+            <wp:extent cx="6987530" cy="4057650"/>
+            <wp:effectExtent l="0" t="0" r="4445" b="0"/>
+            <wp:wrapNone/>
+            <wp:docPr id="4" name="Picture 4"/>
+            <wp:cNvGraphicFramePr>
+              <a:graphicFrameLocks xmlns:a="http://schemas.openxmlformats.org/drawingml/2006/main" noChangeAspect="1"/>
+            </wp:cNvGraphicFramePr>
+            <a:graphic xmlns:a="http://schemas.openxmlformats.org/drawingml/2006/main">
+              <a:graphicData uri="http://schemas.openxmlformats.org/drawingml/2006/picture">
+                <pic:pic xmlns:pic="http://schemas.openxmlformats.org/drawingml/2006/picture">
+                  <pic:nvPicPr>
+                    <pic:cNvPr id="0" name="Picture 3"/>
+                    <pic:cNvPicPr>
+                      <a:picLocks noChangeAspect="1" noChangeArrowheads="1"/>
+                    </pic:cNvPicPr>
+                  </pic:nvPicPr>
+                  <pic:blipFill>
+                    <a:blip r:embed="rId9" cstate="print">
+                      <a:extLst>
+                        <a:ext uri="{28A0092B-C50C-407E-A947-70E740481C1C}">
+                          <a14:useLocalDpi xmlns:a14="http://schemas.microsoft.com/office/drawing/2010/main" val="0"/>
+                        </a:ext>
+                      </a:extLst>
+                    </a:blip>
+                    <a:srcRect/>
+                    <a:stretch>
+                      <a:fillRect/>
+                    </a:stretch>
+                  </pic:blipFill>
+                  <pic:spPr bwMode="auto">
+                    <a:xfrm>
+                      <a:off x="0" y="0"/>
+                      <a:ext cx="6987530" cy="4057650"/>
+                    </a:xfrm>
+                    <a:prstGeom prst="rect">
+                      <a:avLst/>
+                    </a:prstGeom>
+                    <a:noFill/>
+                    <a:ln>
+                      <a:noFill/>
+                    </a:ln>
+                  </pic:spPr>
+                </pic:pic>
+              </a:graphicData>
+            </a:graphic>
+            <wp14:sizeRelH relativeFrom="margin">
+              <wp14:pctWidth>0</wp14:pctWidth>
+            </wp14:sizeRelH>
+            <wp14:sizeRelV relativeFrom="margin">
+              <wp14:pctHeight>0</wp14:pctHeight>
+            </wp14:sizeRelV>
+          </wp:anchor>
+        </w:drawing>
+      </w:r>
+      <w:r>
+        <w:rPr>
+          <w:sz w:val="28"/>
+          <w:szCs w:val="28"/>
+        </w:rPr>
+        <w:t>Updated storyboard (Customer section):</w:t>
+      </w:r>
+    </w:p>
+    <w:p>
+      <w:pPr>
+        <w:rPr>
+          <w:sz w:val="28"/>
+          <w:szCs w:val="28"/>
+        </w:rPr>
+      </w:pPr>
+    </w:p>
+    <w:p>
+      <w:pPr>
+        <w:rPr>
+          <w:sz w:val="28"/>
+          <w:szCs w:val="28"/>
+        </w:rPr>
+      </w:pPr>
+    </w:p>
+    <w:p>
+      <w:pPr>
+        <w:rPr>
+          <w:sz w:val="28"/>
+          <w:szCs w:val="28"/>
+        </w:rPr>
+      </w:pPr>
+    </w:p>
+    <w:p>
+      <w:pPr>
+        <w:rPr>
+          <w:sz w:val="28"/>
+          <w:szCs w:val="28"/>
+        </w:rPr>
+      </w:pPr>
+    </w:p>
+    <w:p>
+      <w:pPr>
+        <w:rPr>
+          <w:sz w:val="28"/>
+          <w:szCs w:val="28"/>
+        </w:rPr>
+      </w:pPr>
+    </w:p>
+    <w:p>
+      <w:pPr>
+        <w:rPr>
+          <w:sz w:val="28"/>
+          <w:szCs w:val="28"/>
+        </w:rPr>
+      </w:pPr>
+    </w:p>
+    <w:p>
+      <w:pPr>
+        <w:rPr>
+          <w:sz w:val="28"/>
+          <w:szCs w:val="28"/>
+        </w:rPr>
+      </w:pPr>
+    </w:p>
+    <w:p>
+      <w:pPr>
+        <w:rPr>
+          <w:sz w:val="28"/>
+          <w:szCs w:val="28"/>
+        </w:rPr>
+      </w:pPr>
+    </w:p>
+    <w:p>
+      <w:pPr>
+        <w:rPr>
+          <w:sz w:val="28"/>
+          <w:szCs w:val="28"/>
+        </w:rPr>
+      </w:pPr>
+    </w:p>
+    <w:p>
+      <w:pPr>
+        <w:rPr>
+          <w:sz w:val="28"/>
+          <w:szCs w:val="28"/>
+        </w:rPr>
+      </w:pPr>
+    </w:p>
+    <w:p>
+      <w:pPr>
+        <w:rPr>
+          <w:sz w:val="28"/>
+          <w:szCs w:val="28"/>
+        </w:rPr>
+      </w:pPr>
+    </w:p>
+    <w:p>
+      <w:pPr>
+        <w:rPr>
+          <w:sz w:val="28"/>
+          <w:szCs w:val="28"/>
+        </w:rPr>
+      </w:pPr>
+    </w:p>
+    <w:p>
+      <w:pPr>
+        <w:rPr>
+          <w:sz w:val="28"/>
+          <w:szCs w:val="28"/>
+        </w:rPr>
+      </w:pPr>
+    </w:p>
+    <w:p>
+      <w:pPr>
+        <w:rPr>
+          <w:sz w:val="28"/>
+          <w:szCs w:val="28"/>
+        </w:rPr>
+      </w:pPr>
+      <w:r>
+        <w:rPr>
+          <w:noProof/>
+          <w:sz w:val="28"/>
+          <w:szCs w:val="28"/>
+        </w:rPr>
+        <w:drawing>
+          <wp:anchor distT="0" distB="0" distL="114300" distR="114300" simplePos="0" relativeHeight="251660288" behindDoc="1" locked="0" layoutInCell="1" allowOverlap="1" wp14:anchorId="0F210A7C" wp14:editId="0B4D66E7">
+            <wp:simplePos x="0" y="0"/>
+            <wp:positionH relativeFrom="column">
+              <wp:posOffset>-247650</wp:posOffset>
+            </wp:positionH>
+            <wp:positionV relativeFrom="paragraph">
+              <wp:posOffset>422910</wp:posOffset>
+            </wp:positionV>
+            <wp:extent cx="5724525" cy="3400425"/>
+            <wp:effectExtent l="0" t="0" r="9525" b="9525"/>
+            <wp:wrapNone/>
+            <wp:docPr id="5" name="Picture 5"/>
+            <wp:cNvGraphicFramePr>
+              <a:graphicFrameLocks xmlns:a="http://schemas.openxmlformats.org/drawingml/2006/main" noChangeAspect="1"/>
+            </wp:cNvGraphicFramePr>
+            <a:graphic xmlns:a="http://schemas.openxmlformats.org/drawingml/2006/main">
+              <a:graphicData uri="http://schemas.openxmlformats.org/drawingml/2006/picture">
+                <pic:pic xmlns:pic="http://schemas.openxmlformats.org/drawingml/2006/picture">
+                  <pic:nvPicPr>
+                    <pic:cNvPr id="0" name="Picture 4"/>
+                    <pic:cNvPicPr>
+                      <a:picLocks noChangeAspect="1" noChangeArrowheads="1"/>
+                    </pic:cNvPicPr>
+                  </pic:nvPicPr>
+                  <pic:blipFill>
+                    <a:blip r:embed="rId10">
+                      <a:extLst>
+                        <a:ext uri="{28A0092B-C50C-407E-A947-70E740481C1C}">
+                          <a14:useLocalDpi xmlns:a14="http://schemas.microsoft.com/office/drawing/2010/main" val="0"/>
+                        </a:ext>
+                      </a:extLst>
+                    </a:blip>
+                    <a:srcRect/>
+                    <a:stretch>
+                      <a:fillRect/>
+                    </a:stretch>
+                  </pic:blipFill>
+                  <pic:spPr bwMode="auto">
+                    <a:xfrm>
+                      <a:off x="0" y="0"/>
+                      <a:ext cx="5724525" cy="3400425"/>
                     </a:xfrm>
                     <a:prstGeom prst="rect">
                       <a:avLst/>
@@ -106,184 +491,715 @@
           </wp:anchor>
         </w:drawing>
       </w:r>
-    </w:p>
-    <w:p>
-      <w:pPr>
-        <w:rPr>
-          <w:sz w:val="28"/>
-          <w:szCs w:val="28"/>
-        </w:rPr>
-      </w:pPr>
-    </w:p>
-    <w:p>
-      <w:pPr>
-        <w:rPr>
-          <w:sz w:val="28"/>
-          <w:szCs w:val="28"/>
-        </w:rPr>
-      </w:pPr>
-    </w:p>
-    <w:p>
-      <w:pPr>
-        <w:rPr>
-          <w:sz w:val="28"/>
-          <w:szCs w:val="28"/>
-        </w:rPr>
-      </w:pPr>
-    </w:p>
-    <w:p>
-      <w:pPr>
-        <w:rPr>
-          <w:sz w:val="28"/>
-          <w:szCs w:val="28"/>
-        </w:rPr>
-      </w:pPr>
-    </w:p>
-    <w:p>
-      <w:pPr>
-        <w:rPr>
-          <w:sz w:val="28"/>
-          <w:szCs w:val="28"/>
-        </w:rPr>
-      </w:pPr>
-    </w:p>
-    <w:p>
-      <w:pPr>
-        <w:rPr>
-          <w:sz w:val="28"/>
-          <w:szCs w:val="28"/>
-        </w:rPr>
-      </w:pPr>
-    </w:p>
-    <w:p>
-      <w:pPr>
-        <w:rPr>
-          <w:sz w:val="28"/>
-          <w:szCs w:val="28"/>
-        </w:rPr>
-      </w:pPr>
-    </w:p>
-    <w:p>
-      <w:pPr>
-        <w:rPr>
-          <w:sz w:val="28"/>
-          <w:szCs w:val="28"/>
-        </w:rPr>
-      </w:pPr>
-    </w:p>
-    <w:p>
-      <w:pPr>
-        <w:rPr>
-          <w:sz w:val="28"/>
-          <w:szCs w:val="28"/>
-        </w:rPr>
-      </w:pPr>
-    </w:p>
-    <w:p>
-      <w:pPr>
-        <w:rPr>
-          <w:sz w:val="28"/>
-          <w:szCs w:val="28"/>
-        </w:rPr>
-      </w:pPr>
-    </w:p>
-    <w:p>
-      <w:pPr>
-        <w:rPr>
-          <w:sz w:val="28"/>
-          <w:szCs w:val="28"/>
-        </w:rPr>
-      </w:pPr>
-    </w:p>
-    <w:p>
-      <w:pPr>
-        <w:rPr>
-          <w:sz w:val="28"/>
-          <w:szCs w:val="28"/>
-        </w:rPr>
-      </w:pPr>
-      <w:r>
-        <w:rPr>
-          <w:sz w:val="28"/>
-          <w:szCs w:val="28"/>
-        </w:rPr>
-        <w:t>In prep</w:t>
-      </w:r>
-      <w:r>
-        <w:rPr>
-          <w:sz w:val="28"/>
-          <w:szCs w:val="28"/>
-        </w:rPr>
-        <w:t xml:space="preserve"> (ORDER), </w:t>
-      </w:r>
-      <w:r>
-        <w:rPr>
-          <w:sz w:val="28"/>
-          <w:szCs w:val="28"/>
-        </w:rPr>
-        <w:t>Stock no.</w:t>
-      </w:r>
-      <w:r>
-        <w:rPr>
-          <w:sz w:val="28"/>
-          <w:szCs w:val="28"/>
-        </w:rPr>
-        <w:t xml:space="preserve"> (PRODUCT)</w:t>
-      </w:r>
-    </w:p>
-    <w:p>
-      <w:pPr>
-        <w:rPr>
-          <w:sz w:val="28"/>
-          <w:szCs w:val="28"/>
-        </w:rPr>
-      </w:pPr>
-      <w:r>
-        <w:rPr>
-          <w:sz w:val="28"/>
-          <w:szCs w:val="28"/>
-        </w:rPr>
-        <w:t>Make sure I state that I don’t need a User ID and it’s for future expansion</w:t>
-      </w:r>
-    </w:p>
-    <w:p>
-      <w:pPr>
-        <w:rPr>
-          <w:sz w:val="28"/>
-          <w:szCs w:val="28"/>
-        </w:rPr>
-      </w:pPr>
-      <w:r>
-        <w:rPr>
-          <w:sz w:val="28"/>
-          <w:szCs w:val="28"/>
-        </w:rPr>
-        <w:t>A total price in ORDER for if prices get changed during the day? I can probably talk that away.</w:t>
-      </w:r>
-      <w:bookmarkStart w:id="0" w:name="_GoBack"/>
-      <w:bookmarkEnd w:id="0"/>
-    </w:p>
-    <w:p>
-      <w:pPr>
-        <w:rPr>
-          <w:sz w:val="28"/>
-          <w:szCs w:val="28"/>
-        </w:rPr>
-      </w:pPr>
-    </w:p>
-    <w:p>
-      <w:pPr>
-        <w:rPr>
-          <w:sz w:val="28"/>
-          <w:szCs w:val="28"/>
-        </w:rPr>
-      </w:pPr>
-    </w:p>
-    <w:p>
-      <w:pPr>
-        <w:rPr>
-          <w:sz w:val="28"/>
-          <w:szCs w:val="28"/>
+      <w:r>
+        <w:rPr>
+          <w:sz w:val="28"/>
+          <w:szCs w:val="28"/>
+        </w:rPr>
+        <w:t>Updated Storyboard (Admin section</w:t>
+      </w:r>
+      <w:r>
+        <w:rPr>
+          <w:sz w:val="28"/>
+          <w:szCs w:val="28"/>
+        </w:rPr>
+        <w:t xml:space="preserve">):  </w:t>
+      </w:r>
+    </w:p>
+    <w:p>
+      <w:pPr>
+        <w:rPr>
+          <w:sz w:val="28"/>
+          <w:szCs w:val="28"/>
+        </w:rPr>
+      </w:pPr>
+    </w:p>
+    <w:p>
+      <w:pPr>
+        <w:rPr>
+          <w:sz w:val="28"/>
+          <w:szCs w:val="28"/>
+        </w:rPr>
+      </w:pPr>
+    </w:p>
+    <w:p>
+      <w:pPr>
+        <w:rPr>
+          <w:sz w:val="28"/>
+          <w:szCs w:val="28"/>
+        </w:rPr>
+      </w:pPr>
+    </w:p>
+    <w:p>
+      <w:pPr>
+        <w:rPr>
+          <w:sz w:val="28"/>
+          <w:szCs w:val="28"/>
+        </w:rPr>
+      </w:pPr>
+    </w:p>
+    <w:p>
+      <w:pPr>
+        <w:rPr>
+          <w:sz w:val="28"/>
+          <w:szCs w:val="28"/>
+        </w:rPr>
+      </w:pPr>
+    </w:p>
+    <w:p>
+      <w:pPr>
+        <w:rPr>
+          <w:sz w:val="28"/>
+          <w:szCs w:val="28"/>
+        </w:rPr>
+      </w:pPr>
+    </w:p>
+    <w:p>
+      <w:pPr>
+        <w:rPr>
+          <w:sz w:val="28"/>
+          <w:szCs w:val="28"/>
+        </w:rPr>
+      </w:pPr>
+    </w:p>
+    <w:p>
+      <w:pPr>
+        <w:rPr>
+          <w:sz w:val="28"/>
+          <w:szCs w:val="28"/>
+        </w:rPr>
+      </w:pPr>
+    </w:p>
+    <w:p>
+      <w:pPr>
+        <w:rPr>
+          <w:sz w:val="28"/>
+          <w:szCs w:val="28"/>
+        </w:rPr>
+      </w:pPr>
+    </w:p>
+    <w:p>
+      <w:pPr>
+        <w:rPr>
+          <w:sz w:val="28"/>
+          <w:szCs w:val="28"/>
+        </w:rPr>
+        <w:sectPr>
+          <w:pgSz w:w="11906" w:h="16838"/>
+          <w:pgMar w:top="1440" w:right="1440" w:bottom="1440" w:left="1440" w:header="709" w:footer="709" w:gutter="0"/>
+          <w:cols w:space="708"/>
+          <w:docGrid w:linePitch="360"/>
+        </w:sectPr>
+      </w:pPr>
+    </w:p>
+    <w:p>
+      <w:pPr>
+        <w:rPr>
+          <w:sz w:val="28"/>
+          <w:szCs w:val="28"/>
+        </w:rPr>
+      </w:pPr>
+      <w:r>
+        <w:rPr>
+          <w:noProof/>
+          <w:sz w:val="28"/>
+          <w:szCs w:val="28"/>
+        </w:rPr>
+        <w:lastRenderedPageBreak/>
+        <w:drawing>
+          <wp:anchor distT="0" distB="0" distL="114300" distR="114300" simplePos="0" relativeHeight="251662336" behindDoc="1" locked="0" layoutInCell="1" allowOverlap="1" wp14:anchorId="23D2B62F" wp14:editId="2DC404D9">
+            <wp:simplePos x="0" y="0"/>
+            <wp:positionH relativeFrom="column">
+              <wp:posOffset>133350</wp:posOffset>
+            </wp:positionH>
+            <wp:positionV relativeFrom="paragraph">
+              <wp:posOffset>207010</wp:posOffset>
+            </wp:positionV>
+            <wp:extent cx="3657600" cy="3790950"/>
+            <wp:effectExtent l="0" t="0" r="0" b="0"/>
+            <wp:wrapNone/>
+            <wp:docPr id="6" name="Picture 6"/>
+            <wp:cNvGraphicFramePr>
+              <a:graphicFrameLocks xmlns:a="http://schemas.openxmlformats.org/drawingml/2006/main" noChangeAspect="1"/>
+            </wp:cNvGraphicFramePr>
+            <a:graphic xmlns:a="http://schemas.openxmlformats.org/drawingml/2006/main">
+              <a:graphicData uri="http://schemas.openxmlformats.org/drawingml/2006/picture">
+                <pic:pic xmlns:pic="http://schemas.openxmlformats.org/drawingml/2006/picture">
+                  <pic:nvPicPr>
+                    <pic:cNvPr id="0" name="Picture 5"/>
+                    <pic:cNvPicPr>
+                      <a:picLocks noChangeAspect="1" noChangeArrowheads="1"/>
+                    </pic:cNvPicPr>
+                  </pic:nvPicPr>
+                  <pic:blipFill>
+                    <a:blip r:embed="rId11" cstate="print">
+                      <a:extLst>
+                        <a:ext uri="{28A0092B-C50C-407E-A947-70E740481C1C}">
+                          <a14:useLocalDpi xmlns:a14="http://schemas.microsoft.com/office/drawing/2010/main" val="0"/>
+                        </a:ext>
+                      </a:extLst>
+                    </a:blip>
+                    <a:srcRect/>
+                    <a:stretch>
+                      <a:fillRect/>
+                    </a:stretch>
+                  </pic:blipFill>
+                  <pic:spPr bwMode="auto">
+                    <a:xfrm>
+                      <a:off x="0" y="0"/>
+                      <a:ext cx="3657600" cy="3790950"/>
+                    </a:xfrm>
+                    <a:prstGeom prst="rect">
+                      <a:avLst/>
+                    </a:prstGeom>
+                    <a:noFill/>
+                    <a:ln>
+                      <a:noFill/>
+                    </a:ln>
+                  </pic:spPr>
+                </pic:pic>
+              </a:graphicData>
+            </a:graphic>
+          </wp:anchor>
+        </w:drawing>
+      </w:r>
+      <w:r>
+        <w:rPr>
+          <w:sz w:val="28"/>
+          <w:szCs w:val="28"/>
+        </w:rPr>
+        <w:t>Initial ERD:</w:t>
+      </w:r>
+    </w:p>
+    <w:p>
+      <w:pPr>
+        <w:rPr>
+          <w:sz w:val="28"/>
+          <w:szCs w:val="28"/>
+        </w:rPr>
+      </w:pPr>
+    </w:p>
+    <w:p>
+      <w:pPr>
+        <w:rPr>
+          <w:sz w:val="28"/>
+          <w:szCs w:val="28"/>
+        </w:rPr>
+      </w:pPr>
+    </w:p>
+    <w:p>
+      <w:pPr>
+        <w:rPr>
+          <w:sz w:val="28"/>
+          <w:szCs w:val="28"/>
+        </w:rPr>
+      </w:pPr>
+    </w:p>
+    <w:p>
+      <w:pPr>
+        <w:rPr>
+          <w:sz w:val="28"/>
+          <w:szCs w:val="28"/>
+        </w:rPr>
+      </w:pPr>
+    </w:p>
+    <w:p>
+      <w:pPr>
+        <w:rPr>
+          <w:sz w:val="28"/>
+          <w:szCs w:val="28"/>
+        </w:rPr>
+      </w:pPr>
+    </w:p>
+    <w:p>
+      <w:pPr>
+        <w:rPr>
+          <w:sz w:val="28"/>
+          <w:szCs w:val="28"/>
+        </w:rPr>
+      </w:pPr>
+    </w:p>
+    <w:p>
+      <w:pPr>
+        <w:rPr>
+          <w:sz w:val="28"/>
+          <w:szCs w:val="28"/>
+        </w:rPr>
+      </w:pPr>
+    </w:p>
+    <w:p>
+      <w:pPr>
+        <w:rPr>
+          <w:sz w:val="28"/>
+          <w:szCs w:val="28"/>
+        </w:rPr>
+      </w:pPr>
+    </w:p>
+    <w:p>
+      <w:pPr>
+        <w:rPr>
+          <w:sz w:val="28"/>
+          <w:szCs w:val="28"/>
+        </w:rPr>
+      </w:pPr>
+    </w:p>
+    <w:p>
+      <w:pPr>
+        <w:rPr>
+          <w:sz w:val="28"/>
+          <w:szCs w:val="28"/>
+        </w:rPr>
+      </w:pPr>
+    </w:p>
+    <w:p>
+      <w:pPr>
+        <w:rPr>
+          <w:sz w:val="28"/>
+          <w:szCs w:val="28"/>
+        </w:rPr>
+      </w:pPr>
+    </w:p>
+    <w:p>
+      <w:pPr>
+        <w:rPr>
+          <w:sz w:val="28"/>
+          <w:szCs w:val="28"/>
+        </w:rPr>
+      </w:pPr>
+      <w:r>
+        <w:rPr>
+          <w:noProof/>
+          <w:sz w:val="28"/>
+          <w:szCs w:val="28"/>
+        </w:rPr>
+        <w:drawing>
+          <wp:anchor distT="0" distB="0" distL="114300" distR="114300" simplePos="0" relativeHeight="251661312" behindDoc="1" locked="0" layoutInCell="1" allowOverlap="1" wp14:anchorId="0D9AB09C" wp14:editId="3351F833">
+            <wp:simplePos x="0" y="0"/>
+            <wp:positionH relativeFrom="column">
+              <wp:posOffset>380365</wp:posOffset>
+            </wp:positionH>
+            <wp:positionV relativeFrom="paragraph">
+              <wp:posOffset>294005</wp:posOffset>
+            </wp:positionV>
+            <wp:extent cx="3629025" cy="4967387"/>
+            <wp:effectExtent l="0" t="0" r="0" b="5080"/>
+            <wp:wrapNone/>
+            <wp:docPr id="7" name="Picture 7"/>
+            <wp:cNvGraphicFramePr>
+              <a:graphicFrameLocks xmlns:a="http://schemas.openxmlformats.org/drawingml/2006/main" noChangeAspect="1"/>
+            </wp:cNvGraphicFramePr>
+            <a:graphic xmlns:a="http://schemas.openxmlformats.org/drawingml/2006/main">
+              <a:graphicData uri="http://schemas.openxmlformats.org/drawingml/2006/picture">
+                <pic:pic xmlns:pic="http://schemas.openxmlformats.org/drawingml/2006/picture">
+                  <pic:nvPicPr>
+                    <pic:cNvPr id="0" name="Picture 6"/>
+                    <pic:cNvPicPr>
+                      <a:picLocks noChangeAspect="1" noChangeArrowheads="1"/>
+                    </pic:cNvPicPr>
+                  </pic:nvPicPr>
+                  <pic:blipFill>
+                    <a:blip r:embed="rId12">
+                      <a:extLst>
+                        <a:ext uri="{28A0092B-C50C-407E-A947-70E740481C1C}">
+                          <a14:useLocalDpi xmlns:a14="http://schemas.microsoft.com/office/drawing/2010/main" val="0"/>
+                        </a:ext>
+                      </a:extLst>
+                    </a:blip>
+                    <a:srcRect/>
+                    <a:stretch>
+                      <a:fillRect/>
+                    </a:stretch>
+                  </pic:blipFill>
+                  <pic:spPr bwMode="auto">
+                    <a:xfrm>
+                      <a:off x="0" y="0"/>
+                      <a:ext cx="3629025" cy="4967387"/>
+                    </a:xfrm>
+                    <a:prstGeom prst="rect">
+                      <a:avLst/>
+                    </a:prstGeom>
+                    <a:noFill/>
+                    <a:ln>
+                      <a:noFill/>
+                    </a:ln>
+                  </pic:spPr>
+                </pic:pic>
+              </a:graphicData>
+            </a:graphic>
+            <wp14:sizeRelH relativeFrom="margin">
+              <wp14:pctWidth>0</wp14:pctWidth>
+            </wp14:sizeRelH>
+            <wp14:sizeRelV relativeFrom="margin">
+              <wp14:pctHeight>0</wp14:pctHeight>
+            </wp14:sizeRelV>
+          </wp:anchor>
+        </w:drawing>
+      </w:r>
+      <w:r>
+        <w:rPr>
+          <w:sz w:val="28"/>
+          <w:szCs w:val="28"/>
+        </w:rPr>
+        <w:t>IDE Generated ERD:</w:t>
+      </w:r>
+    </w:p>
+    <w:p>
+      <w:pPr>
+        <w:rPr>
+          <w:sz w:val="28"/>
+          <w:szCs w:val="28"/>
+        </w:rPr>
+      </w:pPr>
+    </w:p>
+    <w:p>
+      <w:pPr>
+        <w:rPr>
+          <w:sz w:val="28"/>
+          <w:szCs w:val="28"/>
+        </w:rPr>
+      </w:pPr>
+    </w:p>
+    <w:p>
+      <w:pPr>
+        <w:rPr>
+          <w:sz w:val="28"/>
+          <w:szCs w:val="28"/>
+        </w:rPr>
+        <w:sectPr>
+          <w:pgSz w:w="11906" w:h="16838"/>
+          <w:pgMar w:top="1440" w:right="1440" w:bottom="1440" w:left="1440" w:header="708" w:footer="708" w:gutter="0"/>
+          <w:cols w:space="708"/>
+          <w:docGrid w:linePitch="360"/>
+        </w:sectPr>
+      </w:pPr>
+    </w:p>
+    <w:p>
+      <w:pPr>
+        <w:rPr>
+          <w:sz w:val="28"/>
+          <w:szCs w:val="28"/>
+        </w:rPr>
+      </w:pPr>
+      <w:r>
+        <w:rPr>
+          <w:sz w:val="28"/>
+          <w:szCs w:val="28"/>
+        </w:rPr>
+        <w:lastRenderedPageBreak/>
+        <w:t>UML Diagrams</w:t>
+      </w:r>
+      <w:r>
+        <w:rPr>
+          <w:sz w:val="28"/>
+          <w:szCs w:val="28"/>
+        </w:rPr>
+        <w:t>:</w:t>
+      </w:r>
+    </w:p>
+    <w:p>
+      <w:pPr>
+        <w:rPr>
+          <w:sz w:val="28"/>
+          <w:szCs w:val="28"/>
+        </w:rPr>
+      </w:pPr>
+      <w:r>
+        <w:rPr>
+          <w:noProof/>
+          <w:sz w:val="28"/>
+          <w:szCs w:val="28"/>
+          <w:u w:val="single"/>
+        </w:rPr>
+        <w:drawing>
+          <wp:anchor distT="0" distB="0" distL="114300" distR="114300" simplePos="0" relativeHeight="251663360" behindDoc="1" locked="0" layoutInCell="1" allowOverlap="1" wp14:anchorId="7D676125" wp14:editId="35279F99">
+            <wp:simplePos x="0" y="0"/>
+            <wp:positionH relativeFrom="column">
+              <wp:posOffset>-228600</wp:posOffset>
+            </wp:positionH>
+            <wp:positionV relativeFrom="paragraph">
+              <wp:posOffset>3007360</wp:posOffset>
+            </wp:positionV>
+            <wp:extent cx="5724525" cy="5857875"/>
+            <wp:effectExtent l="0" t="0" r="9525" b="9525"/>
+            <wp:wrapNone/>
+            <wp:docPr id="9" name="Picture 9"/>
+            <wp:cNvGraphicFramePr>
+              <a:graphicFrameLocks xmlns:a="http://schemas.openxmlformats.org/drawingml/2006/main" noChangeAspect="1"/>
+            </wp:cNvGraphicFramePr>
+            <a:graphic xmlns:a="http://schemas.openxmlformats.org/drawingml/2006/main">
+              <a:graphicData uri="http://schemas.openxmlformats.org/drawingml/2006/picture">
+                <pic:pic xmlns:pic="http://schemas.openxmlformats.org/drawingml/2006/picture">
+                  <pic:nvPicPr>
+                    <pic:cNvPr id="0" name="Picture 8"/>
+                    <pic:cNvPicPr>
+                      <a:picLocks noChangeAspect="1" noChangeArrowheads="1"/>
+                    </pic:cNvPicPr>
+                  </pic:nvPicPr>
+                  <pic:blipFill>
+                    <a:blip r:embed="rId13">
+                      <a:extLst>
+                        <a:ext uri="{28A0092B-C50C-407E-A947-70E740481C1C}">
+                          <a14:useLocalDpi xmlns:a14="http://schemas.microsoft.com/office/drawing/2010/main" val="0"/>
+                        </a:ext>
+                      </a:extLst>
+                    </a:blip>
+                    <a:srcRect/>
+                    <a:stretch>
+                      <a:fillRect/>
+                    </a:stretch>
+                  </pic:blipFill>
+                  <pic:spPr bwMode="auto">
+                    <a:xfrm>
+                      <a:off x="0" y="0"/>
+                      <a:ext cx="5724525" cy="5857875"/>
+                    </a:xfrm>
+                    <a:prstGeom prst="rect">
+                      <a:avLst/>
+                    </a:prstGeom>
+                    <a:noFill/>
+                    <a:ln>
+                      <a:noFill/>
+                    </a:ln>
+                  </pic:spPr>
+                </pic:pic>
+              </a:graphicData>
+            </a:graphic>
+          </wp:anchor>
+        </w:drawing>
+      </w:r>
+      <w:r>
+        <w:rPr>
+          <w:noProof/>
+          <w:sz w:val="28"/>
+          <w:szCs w:val="28"/>
+        </w:rPr>
+        <w:drawing>
+          <wp:inline distT="0" distB="0" distL="0" distR="0" wp14:anchorId="03A20379" wp14:editId="3EFB5039">
+            <wp:extent cx="4772025" cy="2961673"/>
+            <wp:effectExtent l="0" t="0" r="0" b="0"/>
+            <wp:docPr id="8" name="Picture 8"/>
+            <wp:cNvGraphicFramePr>
+              <a:graphicFrameLocks xmlns:a="http://schemas.openxmlformats.org/drawingml/2006/main" noChangeAspect="1"/>
+            </wp:cNvGraphicFramePr>
+            <a:graphic xmlns:a="http://schemas.openxmlformats.org/drawingml/2006/main">
+              <a:graphicData uri="http://schemas.openxmlformats.org/drawingml/2006/picture">
+                <pic:pic xmlns:pic="http://schemas.openxmlformats.org/drawingml/2006/picture">
+                  <pic:nvPicPr>
+                    <pic:cNvPr id="0" name="Picture 7"/>
+                    <pic:cNvPicPr>
+                      <a:picLocks noChangeAspect="1" noChangeArrowheads="1"/>
+                    </pic:cNvPicPr>
+                  </pic:nvPicPr>
+                  <pic:blipFill>
+                    <a:blip r:embed="rId14">
+                      <a:extLst>
+                        <a:ext uri="{28A0092B-C50C-407E-A947-70E740481C1C}">
+                          <a14:useLocalDpi xmlns:a14="http://schemas.microsoft.com/office/drawing/2010/main" val="0"/>
+                        </a:ext>
+                      </a:extLst>
+                    </a:blip>
+                    <a:srcRect/>
+                    <a:stretch>
+                      <a:fillRect/>
+                    </a:stretch>
+                  </pic:blipFill>
+                  <pic:spPr bwMode="auto">
+                    <a:xfrm>
+                      <a:off x="0" y="0"/>
+                      <a:ext cx="4780359" cy="2966845"/>
+                    </a:xfrm>
+                    <a:prstGeom prst="rect">
+                      <a:avLst/>
+                    </a:prstGeom>
+                    <a:noFill/>
+                    <a:ln>
+                      <a:noFill/>
+                    </a:ln>
+                  </pic:spPr>
+                </pic:pic>
+              </a:graphicData>
+            </a:graphic>
+          </wp:inline>
+        </w:drawing>
+      </w:r>
+    </w:p>
+    <w:p>
+      <w:pPr>
+        <w:rPr>
+          <w:sz w:val="28"/>
+          <w:szCs w:val="28"/>
+          <w:u w:val="single"/>
+        </w:rPr>
+      </w:pPr>
+    </w:p>
+    <w:p>
+      <w:pPr>
+        <w:rPr>
+          <w:sz w:val="28"/>
+          <w:szCs w:val="28"/>
+          <w:u w:val="single"/>
+        </w:rPr>
+      </w:pPr>
+    </w:p>
+    <w:p>
+      <w:pPr>
+        <w:rPr>
+          <w:sz w:val="28"/>
+          <w:szCs w:val="28"/>
+          <w:u w:val="single"/>
+        </w:rPr>
+      </w:pPr>
+    </w:p>
+    <w:p>
+      <w:pPr>
+        <w:rPr>
+          <w:sz w:val="28"/>
+          <w:szCs w:val="28"/>
+          <w:u w:val="single"/>
+        </w:rPr>
+      </w:pPr>
+    </w:p>
+    <w:p>
+      <w:pPr>
+        <w:rPr>
+          <w:sz w:val="28"/>
+          <w:szCs w:val="28"/>
+          <w:u w:val="single"/>
+        </w:rPr>
+      </w:pPr>
+    </w:p>
+    <w:p>
+      <w:pPr>
+        <w:rPr>
+          <w:sz w:val="28"/>
+          <w:szCs w:val="28"/>
+          <w:u w:val="single"/>
+        </w:rPr>
+      </w:pPr>
+    </w:p>
+    <w:p>
+      <w:pPr>
+        <w:rPr>
+          <w:sz w:val="28"/>
+          <w:szCs w:val="28"/>
+          <w:u w:val="single"/>
+        </w:rPr>
+      </w:pPr>
+    </w:p>
+    <w:p>
+      <w:pPr>
+        <w:rPr>
+          <w:sz w:val="28"/>
+          <w:szCs w:val="28"/>
+          <w:u w:val="single"/>
+        </w:rPr>
+      </w:pPr>
+    </w:p>
+    <w:p>
+      <w:pPr>
+        <w:rPr>
+          <w:sz w:val="28"/>
+          <w:szCs w:val="28"/>
+          <w:u w:val="single"/>
+        </w:rPr>
+      </w:pPr>
+    </w:p>
+    <w:p>
+      <w:pPr>
+        <w:rPr>
+          <w:sz w:val="28"/>
+          <w:szCs w:val="28"/>
+          <w:u w:val="single"/>
+        </w:rPr>
+      </w:pPr>
+    </w:p>
+    <w:p>
+      <w:pPr>
+        <w:rPr>
+          <w:sz w:val="28"/>
+          <w:szCs w:val="28"/>
+          <w:u w:val="single"/>
+        </w:rPr>
+      </w:pPr>
+    </w:p>
+    <w:p>
+      <w:pPr>
+        <w:rPr>
+          <w:sz w:val="28"/>
+          <w:szCs w:val="28"/>
+          <w:u w:val="single"/>
+        </w:rPr>
+      </w:pPr>
+    </w:p>
+    <w:p>
+      <w:pPr>
+        <w:rPr>
+          <w:sz w:val="28"/>
+          <w:szCs w:val="28"/>
+          <w:u w:val="single"/>
+        </w:rPr>
+      </w:pPr>
+    </w:p>
+    <w:p>
+      <w:pPr>
+        <w:rPr>
+          <w:sz w:val="28"/>
+          <w:szCs w:val="28"/>
+          <w:u w:val="single"/>
+        </w:rPr>
+      </w:pPr>
+    </w:p>
+    <w:p>
+      <w:pPr>
+        <w:rPr>
+          <w:sz w:val="28"/>
+          <w:szCs w:val="28"/>
+          <w:u w:val="single"/>
+        </w:rPr>
+      </w:pPr>
+    </w:p>
+    <w:p>
+      <w:pPr>
+        <w:rPr>
+          <w:sz w:val="28"/>
+          <w:szCs w:val="28"/>
+          <w:u w:val="single"/>
+        </w:rPr>
+      </w:pPr>
+    </w:p>
+    <w:p>
+      <w:pPr>
+        <w:rPr>
+          <w:sz w:val="28"/>
+          <w:szCs w:val="28"/>
+          <w:u w:val="single"/>
+        </w:rPr>
+      </w:pPr>
+      <w:r>
+        <w:rPr>
+          <w:sz w:val="28"/>
+          <w:szCs w:val="28"/>
+          <w:u w:val="single"/>
+        </w:rPr>
+        <w:lastRenderedPageBreak/>
+        <w:t>Web Accessibility Initiative</w:t>
+      </w:r>
+    </w:p>
+    <w:p>
+      <w:pPr>
+        <w:rPr>
+          <w:sz w:val="28"/>
+          <w:szCs w:val="28"/>
+          <w:u w:val="single"/>
+        </w:rPr>
+      </w:pPr>
+    </w:p>
+    <w:p>
+      <w:pPr>
+        <w:rPr>
+          <w:sz w:val="28"/>
+          <w:szCs w:val="28"/>
+          <w:u w:val="single"/>
         </w:rPr>
       </w:pPr>
     </w:p>
@@ -310,6 +1226,14 @@
           <w:u w:val="single"/>
         </w:rPr>
         <w:t xml:space="preserve"> Week 13</w:t>
+      </w:r>
+      <w:r>
+        <w:rPr>
+          <w:sz w:val="28"/>
+          <w:szCs w:val="28"/>
+          <w:u w:val="single"/>
+        </w:rPr>
+        <w:t xml:space="preserve"> (Initial hand-drawn storyboard)</w:t>
       </w:r>
     </w:p>
     <w:p>
@@ -349,7 +1273,41 @@
           <w:sz w:val="28"/>
           <w:szCs w:val="28"/>
         </w:rPr>
-        <w:t>Mentioned her always on display basket and how it could work when she wanted it full screen</w:t>
+        <w:t>Said my basket needed a better way of altering the quantity</w:t>
+      </w:r>
+      <w:r>
+        <w:rPr>
+          <w:sz w:val="28"/>
+          <w:szCs w:val="28"/>
+        </w:rPr>
+        <w:t>, mentioned a plus and minus icon on either side</w:t>
+      </w:r>
+      <w:r>
+        <w:rPr>
+          <w:sz w:val="28"/>
+          <w:szCs w:val="28"/>
+        </w:rPr>
+        <w:t xml:space="preserve"> would make it clearer for the user</w:t>
+      </w:r>
+    </w:p>
+    <w:p>
+      <w:pPr>
+        <w:pStyle w:val="ListParagraph"/>
+        <w:numPr>
+          <w:ilvl w:val="0"/>
+          <w:numId w:val="1"/>
+        </w:numPr>
+        <w:rPr>
+          <w:sz w:val="28"/>
+          <w:szCs w:val="28"/>
+        </w:rPr>
+      </w:pPr>
+      <w:r>
+        <w:rPr>
+          <w:sz w:val="28"/>
+          <w:szCs w:val="28"/>
+        </w:rPr>
+        <w:t>Dylan Beauchamp</w:t>
       </w:r>
     </w:p>
     <w:p>
@@ -369,14 +1327,7 @@
           <w:sz w:val="28"/>
           <w:szCs w:val="28"/>
         </w:rPr>
-        <w:t>Said my basket needed a better way of altering the quantity</w:t>
-      </w:r>
-      <w:r>
-        <w:rPr>
-          <w:sz w:val="28"/>
-          <w:szCs w:val="28"/>
-        </w:rPr>
-        <w:t>, mentioned a plus and minus icon on either side</w:t>
+        <w:t>Said the Admin section was quite good but pointed out that they would need a category section when creating products.</w:t>
       </w:r>
     </w:p>
     <w:p>
@@ -391,15 +1342,481 @@
           <w:szCs w:val="28"/>
         </w:rPr>
       </w:pPr>
+      <w:r>
+        <w:rPr>
+          <w:sz w:val="28"/>
+          <w:szCs w:val="28"/>
+        </w:rPr>
+        <w:t>Max Barker</w:t>
+      </w:r>
+    </w:p>
+    <w:p>
+      <w:pPr>
+        <w:pStyle w:val="ListParagraph"/>
+        <w:numPr>
+          <w:ilvl w:val="1"/>
+          <w:numId w:val="1"/>
+        </w:numPr>
+        <w:rPr>
+          <w:sz w:val="28"/>
+          <w:szCs w:val="28"/>
+        </w:rPr>
+      </w:pPr>
+      <w:r>
+        <w:rPr>
+          <w:sz w:val="28"/>
+          <w:szCs w:val="28"/>
+        </w:rPr>
+        <w:t>Mentioned that my sign-up could use Google’s captcha 3.0 for the login, as setting up an email server was probably out of scope</w:t>
+      </w:r>
+    </w:p>
+    <w:p>
+      <w:pPr>
+        <w:rPr>
+          <w:sz w:val="28"/>
+          <w:szCs w:val="28"/>
+        </w:rPr>
+      </w:pPr>
+    </w:p>
+    <w:p>
+      <w:pPr>
+        <w:rPr>
+          <w:sz w:val="28"/>
+          <w:szCs w:val="28"/>
+          <w:u w:val="single"/>
+        </w:rPr>
+      </w:pPr>
+      <w:r>
+        <w:rPr>
+          <w:sz w:val="28"/>
+          <w:szCs w:val="28"/>
+          <w:u w:val="single"/>
+        </w:rPr>
+        <w:t>Peer Review</w:t>
+      </w:r>
+      <w:r>
+        <w:rPr>
+          <w:sz w:val="28"/>
+          <w:szCs w:val="28"/>
+          <w:u w:val="single"/>
+        </w:rPr>
+        <w:t xml:space="preserve"> WC 06/01/2020</w:t>
+      </w:r>
+      <w:r>
+        <w:rPr>
+          <w:sz w:val="28"/>
+          <w:szCs w:val="28"/>
+          <w:u w:val="single"/>
+        </w:rPr>
+        <w:t xml:space="preserve"> (Using</w:t>
+      </w:r>
+      <w:r>
+        <w:rPr>
+          <w:sz w:val="28"/>
+          <w:szCs w:val="28"/>
+          <w:u w:val="single"/>
+        </w:rPr>
+        <w:t xml:space="preserve"> website</w:t>
+      </w:r>
+      <w:r>
+        <w:rPr>
+          <w:sz w:val="28"/>
+          <w:szCs w:val="28"/>
+          <w:u w:val="single"/>
+        </w:rPr>
+        <w:t>)</w:t>
+      </w:r>
+    </w:p>
+    <w:p>
+      <w:pPr>
+        <w:pStyle w:val="ListParagraph"/>
+        <w:numPr>
+          <w:ilvl w:val="0"/>
+          <w:numId w:val="1"/>
+        </w:numPr>
+        <w:rPr>
+          <w:sz w:val="28"/>
+          <w:szCs w:val="28"/>
+          <w:u w:val="single"/>
+        </w:rPr>
+      </w:pPr>
+      <w:r>
+        <w:rPr>
+          <w:sz w:val="28"/>
+          <w:szCs w:val="28"/>
+        </w:rPr>
+        <w:t>Max Barker</w:t>
+      </w:r>
+    </w:p>
+    <w:p>
+      <w:pPr>
+        <w:pStyle w:val="ListParagraph"/>
+        <w:numPr>
+          <w:ilvl w:val="1"/>
+          <w:numId w:val="1"/>
+        </w:numPr>
+        <w:rPr>
+          <w:sz w:val="28"/>
+          <w:szCs w:val="28"/>
+          <w:u w:val="single"/>
+        </w:rPr>
+      </w:pPr>
+      <w:r>
+        <w:rPr>
+          <w:sz w:val="28"/>
+          <w:szCs w:val="28"/>
+        </w:rPr>
+        <w:t>Asked him to navigate through the site and then see what products were available</w:t>
+      </w:r>
+      <w:r>
+        <w:rPr>
+          <w:sz w:val="28"/>
+          <w:szCs w:val="28"/>
+        </w:rPr>
+        <w:t xml:space="preserve">. </w:t>
+      </w:r>
+    </w:p>
+    <w:p>
+      <w:pPr>
+        <w:pStyle w:val="ListParagraph"/>
+        <w:numPr>
+          <w:ilvl w:val="1"/>
+          <w:numId w:val="1"/>
+        </w:numPr>
+        <w:rPr>
+          <w:sz w:val="28"/>
+          <w:szCs w:val="28"/>
+          <w:u w:val="single"/>
+        </w:rPr>
+      </w:pPr>
+      <w:r>
+        <w:rPr>
+          <w:sz w:val="28"/>
+          <w:szCs w:val="28"/>
+        </w:rPr>
+        <w:t xml:space="preserve">“The site was user-friendly to navigate </w:t>
+      </w:r>
+      <w:r>
+        <w:rPr>
+          <w:sz w:val="28"/>
+          <w:szCs w:val="28"/>
+        </w:rPr>
+        <w:t>through;</w:t>
+      </w:r>
+      <w:r>
+        <w:rPr>
+          <w:sz w:val="28"/>
+          <w:szCs w:val="28"/>
+        </w:rPr>
+        <w:t xml:space="preserve"> each link</w:t>
+      </w:r>
+      <w:r>
+        <w:rPr>
+          <w:sz w:val="28"/>
+          <w:szCs w:val="28"/>
+        </w:rPr>
+        <w:t xml:space="preserve"> was easy to see and find. The Food and Drink page was missing some key features, the filter system wasn’t working and I couldn’t add anything to the basket.</w:t>
+      </w:r>
+      <w:r>
+        <w:rPr>
+          <w:sz w:val="28"/>
+          <w:szCs w:val="28"/>
+        </w:rPr>
+        <w:t xml:space="preserve"> I enjoyed the clean look of the website and the </w:t>
+      </w:r>
+      <w:r>
+        <w:rPr>
+          <w:sz w:val="28"/>
+          <w:szCs w:val="28"/>
+        </w:rPr>
+        <w:t>scalability when making the window smaller would work well for mobile.</w:t>
+      </w:r>
+      <w:r>
+        <w:rPr>
+          <w:sz w:val="28"/>
+          <w:szCs w:val="28"/>
+        </w:rPr>
+        <w:t>”</w:t>
+      </w:r>
+    </w:p>
+    <w:p>
+      <w:pPr>
+        <w:pStyle w:val="ListParagraph"/>
+        <w:numPr>
+          <w:ilvl w:val="0"/>
+          <w:numId w:val="1"/>
+        </w:numPr>
+        <w:rPr>
+          <w:sz w:val="28"/>
+          <w:szCs w:val="28"/>
+          <w:u w:val="single"/>
+        </w:rPr>
+      </w:pPr>
+      <w:r>
+        <w:rPr>
+          <w:sz w:val="28"/>
+          <w:szCs w:val="28"/>
+        </w:rPr>
+        <w:t>Dylan Beauchamp</w:t>
+      </w:r>
+    </w:p>
+    <w:p>
+      <w:pPr>
+        <w:pStyle w:val="ListParagraph"/>
+        <w:numPr>
+          <w:ilvl w:val="1"/>
+          <w:numId w:val="1"/>
+        </w:numPr>
+        <w:rPr>
+          <w:sz w:val="28"/>
+          <w:szCs w:val="28"/>
+          <w:u w:val="single"/>
+        </w:rPr>
+      </w:pPr>
+      <w:r>
+        <w:rPr>
+          <w:sz w:val="28"/>
+          <w:szCs w:val="28"/>
+        </w:rPr>
+        <w:t>Asked him to explore the Admin area of the website and add a new product</w:t>
+      </w:r>
+    </w:p>
+    <w:p>
+      <w:pPr>
+        <w:pStyle w:val="ListParagraph"/>
+        <w:numPr>
+          <w:ilvl w:val="1"/>
+          <w:numId w:val="1"/>
+        </w:numPr>
+        <w:rPr>
+          <w:sz w:val="28"/>
+          <w:szCs w:val="28"/>
+          <w:u w:val="single"/>
+        </w:rPr>
+      </w:pPr>
+      <w:r>
+        <w:rPr>
+          <w:sz w:val="28"/>
+          <w:szCs w:val="28"/>
+        </w:rPr>
+        <w:t>“The navigation was fine, the buttons for each section, large and obvious. The products and orders print straight out with no problems from the database.</w:t>
+      </w:r>
+      <w:r>
+        <w:rPr>
+          <w:sz w:val="28"/>
+          <w:szCs w:val="28"/>
+        </w:rPr>
+        <w:t xml:space="preserve"> I was able to successfully add a product with ease. I would say that the login should really do something in the future.</w:t>
+      </w:r>
+      <w:r>
+        <w:rPr>
+          <w:sz w:val="28"/>
+          <w:szCs w:val="28"/>
+        </w:rPr>
+        <w:t>”</w:t>
+      </w:r>
+    </w:p>
+    <w:p>
+      <w:pPr>
+        <w:rPr>
+          <w:sz w:val="28"/>
+          <w:szCs w:val="28"/>
+        </w:rPr>
+      </w:pPr>
+      <w:r>
+        <w:rPr>
+          <w:sz w:val="28"/>
+          <w:szCs w:val="28"/>
+        </w:rPr>
+        <w:lastRenderedPageBreak/>
+        <w:t xml:space="preserve">After my first round of feedback, there was a discussion of simplifying my project, so the captcha never made it into my project. The category creation made it into the final cut of the project of course, as did the feedback for the basket. </w:t>
+      </w:r>
+    </w:p>
+    <w:p>
+      <w:pPr>
+        <w:rPr>
+          <w:sz w:val="28"/>
+          <w:szCs w:val="28"/>
+        </w:rPr>
+      </w:pPr>
+      <w:r>
+        <w:rPr>
+          <w:sz w:val="28"/>
+          <w:szCs w:val="28"/>
+        </w:rPr>
+        <w:t>This brings us nicely onto things I would have liked to do if I had more time. I wanted to challenge myself with something new, but unfortunately underestimated how complicated ASP.Net core C# is. In hindsight, sticking to PHP may have allowed me to finish all the functionality for this product, but that’s a lesson learnt. First and foremost, finishing the functio</w:t>
+      </w:r>
+      <w:r>
+        <w:rPr>
+          <w:sz w:val="28"/>
+          <w:szCs w:val="28"/>
+        </w:rPr>
+        <w:t xml:space="preserve">nality outlined in my plans. This includes the shopping cart, which I started working on but ultimately could not get working with the time left, which has a knock-on effect on the order history section, meaning no viewing or cancelling orders. The Admin section is mostly fine, I would have liked to be able to mark an order as being prepared and then complete and of course for the log-in to function as originally intended. </w:t>
+      </w:r>
+    </w:p>
+    <w:p>
+      <w:pPr>
+        <w:rPr>
+          <w:sz w:val="28"/>
+          <w:szCs w:val="28"/>
+        </w:rPr>
+      </w:pPr>
+    </w:p>
+    <w:p>
+      <w:pPr>
+        <w:rPr>
+          <w:sz w:val="28"/>
+          <w:szCs w:val="28"/>
+          <w:u w:val="single"/>
+        </w:rPr>
+      </w:pPr>
+      <w:r>
+        <w:rPr>
+          <w:sz w:val="28"/>
+          <w:szCs w:val="28"/>
+          <w:u w:val="single"/>
+        </w:rPr>
+        <w:t>URLs</w:t>
+      </w:r>
+    </w:p>
+    <w:p>
+      <w:pPr>
+        <w:rPr>
+          <w:sz w:val="28"/>
+          <w:szCs w:val="28"/>
+        </w:rPr>
+      </w:pPr>
+      <w:r>
+        <w:rPr>
+          <w:sz w:val="28"/>
+          <w:szCs w:val="28"/>
+        </w:rPr>
+        <w:t>GitHub</w:t>
+      </w:r>
+      <w:r>
+        <w:rPr>
+          <w:sz w:val="28"/>
+          <w:szCs w:val="28"/>
+        </w:rPr>
+        <w:t xml:space="preserve">: </w:t>
+      </w:r>
+      <w:hyperlink r:id="rId15" w:history="1">
+        <w:r>
+          <w:rPr>
+            <w:rStyle w:val="Hyperlink"/>
+            <w:sz w:val="28"/>
+            <w:szCs w:val="28"/>
+          </w:rPr>
+          <w:t>https://github.com/Frankles143/ISAD251CW</w:t>
+        </w:r>
+      </w:hyperlink>
+    </w:p>
+    <w:p>
+      <w:pPr>
+        <w:rPr>
+          <w:sz w:val="28"/>
+          <w:szCs w:val="28"/>
+        </w:rPr>
+      </w:pPr>
+      <w:r>
+        <w:rPr>
+          <w:sz w:val="28"/>
+          <w:szCs w:val="28"/>
+        </w:rPr>
+        <w:t>Hosted Pages:</w:t>
+      </w:r>
+    </w:p>
+    <w:p>
+      <w:pPr>
+        <w:rPr>
+          <w:sz w:val="28"/>
+          <w:szCs w:val="28"/>
+        </w:rPr>
+      </w:pPr>
+      <w:r>
+        <w:rPr>
+          <w:sz w:val="28"/>
+          <w:szCs w:val="28"/>
+        </w:rPr>
+        <w:t>API:</w:t>
+      </w:r>
+      <w:bookmarkStart w:id="0" w:name="_GoBack"/>
+      <w:bookmarkEnd w:id="0"/>
+    </w:p>
+    <w:p>
+      <w:pPr>
+        <w:rPr>
+          <w:sz w:val="28"/>
+          <w:szCs w:val="28"/>
+        </w:rPr>
+      </w:pPr>
+    </w:p>
+    <w:p>
+      <w:pPr>
+        <w:rPr>
+          <w:sz w:val="28"/>
+          <w:szCs w:val="28"/>
+        </w:rPr>
+      </w:pPr>
     </w:p>
     <w:sectPr>
       <w:pgSz w:w="11906" w:h="16838"/>
-      <w:pgMar w:top="1440" w:right="1440" w:bottom="1440" w:left="1440" w:header="708" w:footer="708" w:gutter="0"/>
+      <w:pgMar w:top="1440" w:right="1440" w:bottom="1440" w:left="1440" w:header="709" w:footer="709" w:gutter="0"/>
       <w:cols w:space="708"/>
       <w:docGrid w:linePitch="360"/>
     </w:sectPr>
   </w:body>
 </w:document>
+</file>
+
+<file path=word/endnotes.xml><?xml version="1.0" encoding="utf-8"?>
+<w:endnotes xmlns:wpc="http://schemas.microsoft.com/office/word/2010/wordprocessingCanvas" xmlns:cx="http://schemas.microsoft.com/office/drawing/2014/chartex" xmlns:cx1="http://schemas.microsoft.com/office/drawing/2015/9/8/chartex" xmlns:cx2="http://schemas.microsoft.com/office/drawing/2015/10/21/chartex" xmlns:cx3="http://schemas.microsoft.com/office/drawing/2016/5/9/chartex" xmlns:cx4="http://schemas.microsoft.com/office/drawing/2016/5/10/chartex" xmlns:cx5="http://schemas.microsoft.com/office/drawing/2016/5/11/chartex" xmlns:cx6="http://schemas.microsoft.com/office/drawing/2016/5/12/chartex" xmlns:cx7="http://schemas.microsoft.com/office/drawing/2016/5/13/chartex" xmlns:cx8="http://schemas.microsoft.com/office/drawing/2016/5/14/chartex" xmlns:mc="http://schemas.openxmlformats.org/markup-compatibility/2006" xmlns:aink="http://schemas.microsoft.com/office/drawing/2016/ink" xmlns:am3d="http://schemas.microsoft.com/office/drawing/2017/model3d" xmlns:o="urn:schemas-microsoft-com:office:office" xmlns:r="http://schemas.openxmlformats.org/officeDocument/2006/relationships" xmlns:m="http://schemas.openxmlformats.org/officeDocument/2006/math" xmlns:v="urn:schemas-microsoft-com:vml" xmlns:wp14="http://schemas.microsoft.com/office/word/2010/wordprocessingDrawing" xmlns:wp="http://schemas.openxmlformats.org/drawingml/2006/wordprocessingDrawing" xmlns:w10="urn:schemas-microsoft-com:office:word" xmlns:w="http://schemas.openxmlformats.org/wordprocessingml/2006/main" xmlns:w14="http://schemas.microsoft.com/office/word/2010/wordml" xmlns:w15="http://schemas.microsoft.com/office/word/2012/wordml" xmlns:w16cid="http://schemas.microsoft.com/office/word/2016/wordml/cid" xmlns:w16se="http://schemas.microsoft.com/office/word/2015/wordml/symex" xmlns:wpg="http://schemas.microsoft.com/office/word/2010/wordprocessingGroup" xmlns:wpi="http://schemas.microsoft.com/office/word/2010/wordprocessingInk" xmlns:wne="http://schemas.microsoft.com/office/word/2006/wordml" xmlns:wps="http://schemas.microsoft.com/office/word/2010/wordprocessingShape" mc:Ignorable="w14 w15 w16se w16cid wp14">
+  <w:endnote w:type="separator" w:id="-1">
+    <w:p>
+      <w:pPr>
+        <w:spacing w:after="0" w:line="240" w:lineRule="auto"/>
+      </w:pPr>
+      <w:r>
+        <w:separator/>
+      </w:r>
+    </w:p>
+  </w:endnote>
+  <w:endnote w:type="continuationSeparator" w:id="0">
+    <w:p>
+      <w:pPr>
+        <w:spacing w:after="0" w:line="240" w:lineRule="auto"/>
+      </w:pPr>
+      <w:r>
+        <w:continuationSeparator/>
+      </w:r>
+    </w:p>
+  </w:endnote>
+</w:endnotes>
+</file>
+
+<file path=word/footnotes.xml><?xml version="1.0" encoding="utf-8"?>
+<w:footnotes xmlns:wpc="http://schemas.microsoft.com/office/word/2010/wordprocessingCanvas" xmlns:cx="http://schemas.microsoft.com/office/drawing/2014/chartex" xmlns:cx1="http://schemas.microsoft.com/office/drawing/2015/9/8/chartex" xmlns:cx2="http://schemas.microsoft.com/office/drawing/2015/10/21/chartex" xmlns:cx3="http://schemas.microsoft.com/office/drawing/2016/5/9/chartex" xmlns:cx4="http://schemas.microsoft.com/office/drawing/2016/5/10/chartex" xmlns:cx5="http://schemas.microsoft.com/office/drawing/2016/5/11/chartex" xmlns:cx6="http://schemas.microsoft.com/office/drawing/2016/5/12/chartex" xmlns:cx7="http://schemas.microsoft.com/office/drawing/2016/5/13/chartex" xmlns:cx8="http://schemas.microsoft.com/office/drawing/2016/5/14/chartex" xmlns:mc="http://schemas.openxmlformats.org/markup-compatibility/2006" xmlns:aink="http://schemas.microsoft.com/office/drawing/2016/ink" xmlns:am3d="http://schemas.microsoft.com/office/drawing/2017/model3d" xmlns:o="urn:schemas-microsoft-com:office:office" xmlns:r="http://schemas.openxmlformats.org/officeDocument/2006/relationships" xmlns:m="http://schemas.openxmlformats.org/officeDocument/2006/math" xmlns:v="urn:schemas-microsoft-com:vml" xmlns:wp14="http://schemas.microsoft.com/office/word/2010/wordprocessingDrawing" xmlns:wp="http://schemas.openxmlformats.org/drawingml/2006/wordprocessingDrawing" xmlns:w10="urn:schemas-microsoft-com:office:word" xmlns:w="http://schemas.openxmlformats.org/wordprocessingml/2006/main" xmlns:w14="http://schemas.microsoft.com/office/word/2010/wordml" xmlns:w15="http://schemas.microsoft.com/office/word/2012/wordml" xmlns:w16cid="http://schemas.microsoft.com/office/word/2016/wordml/cid" xmlns:w16se="http://schemas.microsoft.com/office/word/2015/wordml/symex" xmlns:wpg="http://schemas.microsoft.com/office/word/2010/wordprocessingGroup" xmlns:wpi="http://schemas.microsoft.com/office/word/2010/wordprocessingInk" xmlns:wne="http://schemas.microsoft.com/office/word/2006/wordml" xmlns:wps="http://schemas.microsoft.com/office/word/2010/wordprocessingShape" mc:Ignorable="w14 w15 w16se w16cid wp14">
+  <w:footnote w:type="separator" w:id="-1">
+    <w:p>
+      <w:pPr>
+        <w:spacing w:after="0" w:line="240" w:lineRule="auto"/>
+      </w:pPr>
+      <w:r>
+        <w:separator/>
+      </w:r>
+    </w:p>
+  </w:footnote>
+  <w:footnote w:type="continuationSeparator" w:id="0">
+    <w:p>
+      <w:pPr>
+        <w:spacing w:after="0" w:line="240" w:lineRule="auto"/>
+      </w:pPr>
+      <w:r>
+        <w:continuationSeparator/>
+      </w:r>
+    </w:p>
+  </w:footnote>
+</w:footnotes>
 </file>
 
 <file path=word/numbering.xml><?xml version="1.0" encoding="utf-8"?>
@@ -924,7 +2341,6 @@
   <w:style w:type="character" w:default="1" w:styleId="DefaultParagraphFont">
     <w:name w:val="Default Paragraph Font"/>
     <w:uiPriority w:val="1"/>
-    <w:semiHidden/>
     <w:unhideWhenUsed/>
   </w:style>
   <w:style w:type="table" w:default="1" w:styleId="TableNormal">
@@ -958,6 +2374,92 @@
       <w:ind w:left="720"/>
       <w:contextualSpacing/>
     </w:pPr>
+  </w:style>
+  <w:style w:type="table" w:styleId="TableGrid">
+    <w:name w:val="Table Grid"/>
+    <w:basedOn w:val="TableNormal"/>
+    <w:uiPriority w:val="39"/>
+    <w:rsid w:val="00D00901"/>
+    <w:pPr>
+      <w:spacing w:after="0" w:line="240" w:lineRule="auto"/>
+    </w:pPr>
+    <w:tblPr>
+      <w:tblBorders>
+        <w:top w:val="single" w:sz="4" w:space="0" w:color="auto"/>
+        <w:left w:val="single" w:sz="4" w:space="0" w:color="auto"/>
+        <w:bottom w:val="single" w:sz="4" w:space="0" w:color="auto"/>
+        <w:right w:val="single" w:sz="4" w:space="0" w:color="auto"/>
+        <w:insideH w:val="single" w:sz="4" w:space="0" w:color="auto"/>
+        <w:insideV w:val="single" w:sz="4" w:space="0" w:color="auto"/>
+      </w:tblBorders>
+    </w:tblPr>
+  </w:style>
+  <w:style w:type="paragraph" w:styleId="Header">
+    <w:name w:val="header"/>
+    <w:basedOn w:val="Normal"/>
+    <w:link w:val="HeaderChar"/>
+    <w:uiPriority w:val="99"/>
+    <w:unhideWhenUsed/>
+    <w:rsid w:val="001E391A"/>
+    <w:pPr>
+      <w:tabs>
+        <w:tab w:val="center" w:pos="4513"/>
+        <w:tab w:val="right" w:pos="9026"/>
+      </w:tabs>
+      <w:spacing w:after="0" w:line="240" w:lineRule="auto"/>
+    </w:pPr>
+  </w:style>
+  <w:style w:type="character" w:customStyle="1" w:styleId="HeaderChar">
+    <w:name w:val="Header Char"/>
+    <w:basedOn w:val="DefaultParagraphFont"/>
+    <w:link w:val="Header"/>
+    <w:uiPriority w:val="99"/>
+    <w:rsid w:val="001E391A"/>
+  </w:style>
+  <w:style w:type="paragraph" w:styleId="Footer">
+    <w:name w:val="footer"/>
+    <w:basedOn w:val="Normal"/>
+    <w:link w:val="FooterChar"/>
+    <w:uiPriority w:val="99"/>
+    <w:unhideWhenUsed/>
+    <w:rsid w:val="001E391A"/>
+    <w:pPr>
+      <w:tabs>
+        <w:tab w:val="center" w:pos="4513"/>
+        <w:tab w:val="right" w:pos="9026"/>
+      </w:tabs>
+      <w:spacing w:after="0" w:line="240" w:lineRule="auto"/>
+    </w:pPr>
+  </w:style>
+  <w:style w:type="character" w:customStyle="1" w:styleId="FooterChar">
+    <w:name w:val="Footer Char"/>
+    <w:basedOn w:val="DefaultParagraphFont"/>
+    <w:link w:val="Footer"/>
+    <w:uiPriority w:val="99"/>
+    <w:rsid w:val="001E391A"/>
+  </w:style>
+  <w:style w:type="character" w:styleId="Hyperlink">
+    <w:name w:val="Hyperlink"/>
+    <w:basedOn w:val="DefaultParagraphFont"/>
+    <w:uiPriority w:val="99"/>
+    <w:unhideWhenUsed/>
+    <w:rsid w:val="00415B6C"/>
+    <w:rPr>
+      <w:color w:val="0563C1" w:themeColor="hyperlink"/>
+      <w:u w:val="single"/>
+    </w:rPr>
+  </w:style>
+  <w:style w:type="character" w:styleId="UnresolvedMention">
+    <w:name w:val="Unresolved Mention"/>
+    <w:basedOn w:val="DefaultParagraphFont"/>
+    <w:uiPriority w:val="99"/>
+    <w:semiHidden/>
+    <w:unhideWhenUsed/>
+    <w:rsid w:val="00415B6C"/>
+    <w:rPr>
+      <w:color w:val="605E5C"/>
+      <w:shd w:val="clear" w:color="auto" w:fill="E1DFDD"/>
+    </w:rPr>
   </w:style>
 </w:styles>
 </file>

</xml_diff>